<commit_message>
upload mockup and Docum rev1
</commit_message>
<xml_diff>
--- a/Progetto Ingegneria dei sistemi web.docx
+++ b/Progetto Ingegneria dei sistemi web.docx
@@ -1,6 +1,6 @@
 
 <file path=word/document.xml><?xml version="1.0" encoding="utf-8"?>
-<w:document xmlns:ve="http://schemas.openxmlformats.org/markup-compatibility/2006" xmlns:o="urn:schemas-microsoft-com:office:office" xmlns:r="http://schemas.openxmlformats.org/officeDocument/2006/relationships" xmlns:m="http://schemas.openxmlformats.org/officeDocument/2006/math" xmlns:v="urn:schemas-microsoft-com:vml" xmlns:wp="http://schemas.openxmlformats.org/drawingml/2006/wordprocessingDrawing" xmlns:w10="urn:schemas-microsoft-com:office:word" xmlns:w="http://schemas.openxmlformats.org/wordprocessingml/2006/main" xmlns:wne="http://schemas.microsoft.com/office/word/2006/wordml">
+<w:document xmlns:wpc="http://schemas.microsoft.com/office/word/2010/wordprocessingCanvas" xmlns:cx="http://schemas.microsoft.com/office/drawing/2014/chartex" xmlns:cx1="http://schemas.microsoft.com/office/drawing/2015/9/8/chartex" xmlns:cx2="http://schemas.microsoft.com/office/drawing/2015/10/21/chartex" xmlns:cx3="http://schemas.microsoft.com/office/drawing/2016/5/9/chartex" xmlns:cx4="http://schemas.microsoft.com/office/drawing/2016/5/10/chartex" xmlns:cx5="http://schemas.microsoft.com/office/drawing/2016/5/11/chartex" xmlns:cx6="http://schemas.microsoft.com/office/drawing/2016/5/12/chartex" xmlns:cx7="http://schemas.microsoft.com/office/drawing/2016/5/13/chartex" xmlns:cx8="http://schemas.microsoft.com/office/drawing/2016/5/14/chartex" xmlns:mc="http://schemas.openxmlformats.org/markup-compatibility/2006" xmlns:aink="http://schemas.microsoft.com/office/drawing/2016/ink" xmlns:am3d="http://schemas.microsoft.com/office/drawing/2017/model3d" xmlns:o="urn:schemas-microsoft-com:office:office" xmlns:oel="http://schemas.microsoft.com/office/2019/extlst" xmlns:r="http://schemas.openxmlformats.org/officeDocument/2006/relationships" xmlns:m="http://schemas.openxmlformats.org/officeDocument/2006/math" xmlns:v="urn:schemas-microsoft-com:vml" xmlns:wp14="http://schemas.microsoft.com/office/word/2010/wordprocessingDrawing" xmlns:wp="http://schemas.openxmlformats.org/drawingml/2006/wordprocessingDrawing" xmlns:w10="urn:schemas-microsoft-com:office:word" xmlns:w="http://schemas.openxmlformats.org/wordprocessingml/2006/main" xmlns:w14="http://schemas.microsoft.com/office/word/2010/wordml" xmlns:w15="http://schemas.microsoft.com/office/word/2012/wordml" xmlns:w16cex="http://schemas.microsoft.com/office/word/2018/wordml/cex" xmlns:w16cid="http://schemas.microsoft.com/office/word/2016/wordml/cid" xmlns:w16="http://schemas.microsoft.com/office/word/2018/wordml" xmlns:w16du="http://schemas.microsoft.com/office/word/2023/wordml/word16du" xmlns:w16sdtdh="http://schemas.microsoft.com/office/word/2020/wordml/sdtdatahash" xmlns:w16se="http://schemas.microsoft.com/office/word/2015/wordml/symex" xmlns:wpg="http://schemas.microsoft.com/office/word/2010/wordprocessingGroup" xmlns:wpi="http://schemas.microsoft.com/office/word/2010/wordprocessingInk" xmlns:wne="http://schemas.microsoft.com/office/word/2006/wordml" xmlns:wps="http://schemas.microsoft.com/office/word/2010/wordprocessingShape" mc:Ignorable="w14 w15 w16se w16cid w16 w16cex w16sdtdh w16du wp14">
   <w:body>
     <w:p>
       <w:pPr>
@@ -12,7 +12,7 @@
           <w:lang w:eastAsia="ja-JP"/>
         </w:rPr>
         <w:drawing>
-          <wp:inline distT="0" distB="0" distL="0" distR="0">
+          <wp:inline distT="0" distB="0" distL="0" distR="0" wp14:anchorId="4D2B67B6" wp14:editId="1536A136">
             <wp:extent cx="5274310" cy="2876550"/>
             <wp:effectExtent l="0" t="0" r="2540" b="0"/>
             <wp:docPr id="1293055795" name="Immagine 1"/>
@@ -30,7 +30,7 @@
                     <a:blip r:embed="rId7" cstate="print">
                       <a:extLst>
                         <a:ext uri="{28A0092B-C50C-407E-A947-70E740481C1C}">
-                          <a14:useLocalDpi xmlns:a14="http://schemas.microsoft.com/office/drawing/2010/main" xmlns:wps="http://schemas.microsoft.com/office/word/2010/wordprocessingShape" xmlns:wpi="http://schemas.microsoft.com/office/word/2010/wordprocessingInk" xmlns:wpg="http://schemas.microsoft.com/office/word/2010/wordprocessingGroup" xmlns:w16se="http://schemas.microsoft.com/office/word/2015/wordml/symex" xmlns:w16sdtdh="http://schemas.microsoft.com/office/word/2020/wordml/sdtdatahash" xmlns:w16du="http://schemas.microsoft.com/office/word/2023/wordml/word16du" xmlns:w16="http://schemas.microsoft.com/office/word/2018/wordml" xmlns:w16cid="http://schemas.microsoft.com/office/word/2016/wordml/cid" xmlns:w16cex="http://schemas.microsoft.com/office/word/2018/wordml/cex" xmlns:w15="http://schemas.microsoft.com/office/word/2012/wordml" xmlns:w14="http://schemas.microsoft.com/office/word/2010/wordml" xmlns:w="http://schemas.openxmlformats.org/wordprocessingml/2006/main" xmlns:w10="urn:schemas-microsoft-com:office:word" xmlns:wp14="http://schemas.microsoft.com/office/word/2010/wordprocessingDrawing" xmlns:v="urn:schemas-microsoft-com:vml" xmlns:oel="http://schemas.microsoft.com/office/2019/extlst" xmlns:o="urn:schemas-microsoft-com:office:office" xmlns:am3d="http://schemas.microsoft.com/office/drawing/2017/model3d" xmlns:aink="http://schemas.microsoft.com/office/drawing/2016/ink" xmlns:mc="http://schemas.openxmlformats.org/markup-compatibility/2006" xmlns:cx8="http://schemas.microsoft.com/office/drawing/2016/5/14/chartex" xmlns:cx7="http://schemas.microsoft.com/office/drawing/2016/5/13/chartex" xmlns:cx6="http://schemas.microsoft.com/office/drawing/2016/5/12/chartex" xmlns:cx5="http://schemas.microsoft.com/office/drawing/2016/5/11/chartex" xmlns:cx4="http://schemas.microsoft.com/office/drawing/2016/5/10/chartex" xmlns:cx3="http://schemas.microsoft.com/office/drawing/2016/5/9/chartex" xmlns:cx2="http://schemas.microsoft.com/office/drawing/2015/10/21/chartex" xmlns:cx1="http://schemas.microsoft.com/office/drawing/2015/9/8/chartex" xmlns:cx="http://schemas.microsoft.com/office/drawing/2014/chartex" xmlns:wpc="http://schemas.microsoft.com/office/word/2010/wordprocessingCanvas" xmlns="" val="0"/>
+                          <a14:useLocalDpi xmlns:a14="http://schemas.microsoft.com/office/drawing/2010/main" val="0"/>
                         </a:ext>
                       </a:extLst>
                     </a:blip>
@@ -75,7 +75,15 @@
         <w:pStyle w:val="Informazionidicontatto"/>
       </w:pPr>
       <w:r>
-        <w:t>Andrea Pertegato Stefano Santoni</w:t>
+        <w:t xml:space="preserve">Andrea </w:t>
+      </w:r>
+      <w:proofErr w:type="spellStart"/>
+      <w:r>
+        <w:t>Pertegato</w:t>
+      </w:r>
+      <w:proofErr w:type="spellEnd"/>
+      <w:r>
+        <w:t xml:space="preserve"> Stefano Santoni</w:t>
       </w:r>
       <w:r>
         <w:rPr>
@@ -139,7 +147,13 @@
         <w:jc w:val="left"/>
       </w:pPr>
       <w:r>
-        <w:t>Buon giorno e benvenuti si BIBLIO.</w:t>
+        <w:t>Buon giorno e benvenuti i</w:t>
+      </w:r>
+      <w:r>
+        <w:t>n</w:t>
+      </w:r>
+      <w:r>
+        <w:t xml:space="preserve"> BIBLIO.</w:t>
       </w:r>
     </w:p>
     <w:p>
@@ -175,7 +189,10 @@
         <w:t>login da parte dell’utente</w:t>
       </w:r>
       <w:r>
-        <w:t>o registrazione qualora l’utente non fosse registrato, sarà in oltre possibile la prenotazione o la messa in coda per i libri non ancora disponibili.</w:t>
+        <w:t xml:space="preserve"> o</w:t>
+      </w:r>
+      <w:r>
+        <w:t xml:space="preserve"> registrazione qualora l’utente non fosse registrato, sarà in oltre possibile la prenotazione o la messa in coda per i libri non ancora disponibili.</w:t>
       </w:r>
     </w:p>
     <w:p>
@@ -184,7 +201,22 @@
         <w:jc w:val="left"/>
       </w:pPr>
       <w:r>
-        <w:t>Con le apposite credenziali da “Bibliotecario” viene visualizzata anche una pagina web in più relativa alle funzioni di aggiunta e modifica di un eventuale libro, perfino cancellare la referenza libro</w:t>
+        <w:t>Con le apposite credenziali da “Bibliotecario” viene visualizzata anche una pagina web in più relativa alle funzioni di aggiunta</w:t>
+      </w:r>
+      <w:r>
+        <w:t>,</w:t>
+      </w:r>
+      <w:r>
+        <w:t xml:space="preserve"> modifica</w:t>
+      </w:r>
+      <w:r>
+        <w:t xml:space="preserve"> e cancellazione</w:t>
+      </w:r>
+      <w:r>
+        <w:t xml:space="preserve"> di un eventuale libro</w:t>
+      </w:r>
+      <w:r>
+        <w:t>.</w:t>
       </w:r>
     </w:p>
     <w:p>
@@ -214,7 +246,13 @@
         <w:jc w:val="left"/>
       </w:pPr>
       <w:r>
-        <w:t>Esplorare il sito alla ricerca di un libro con la sola consultazione del elenco dei libri.</w:t>
+        <w:t xml:space="preserve">Esplorare il sito alla ricerca di un libro con la sola consultazione </w:t>
+      </w:r>
+      <w:r>
+        <w:t>dell’elenco</w:t>
+      </w:r>
+      <w:r>
+        <w:t xml:space="preserve"> dei libri.</w:t>
       </w:r>
     </w:p>
     <w:p>
@@ -223,7 +261,13 @@
         <w:jc w:val="left"/>
       </w:pPr>
       <w:r>
-        <w:t>Effettuando il Login sarà possibile cliccare sul tasto PRENOTA per prenotare il libro.</w:t>
+        <w:t xml:space="preserve">Effettuando il Login sarà possibile cliccare sul tasto PRENOTA per prenotare </w:t>
+      </w:r>
+      <w:r>
+        <w:t>più libri</w:t>
+      </w:r>
+      <w:r>
+        <w:t>.</w:t>
       </w:r>
     </w:p>
     <w:p>
@@ -232,7 +276,13 @@
         <w:jc w:val="left"/>
       </w:pPr>
       <w:r>
-        <w:t>Nell’apposita sezione sarà disponibile la lista dei libri prenotati e di quelli per cui si aspetta la prenotazione.</w:t>
+        <w:t>Nell’apposita sezione sarà disponibile la lista dei libri prenotati e di quelli per cui si aspetta la prenotazione</w:t>
+      </w:r>
+      <w:r>
+        <w:t xml:space="preserve"> (coda)</w:t>
+      </w:r>
+      <w:r>
+        <w:t>.</w:t>
       </w:r>
     </w:p>
     <w:p>
@@ -240,31 +290,37 @@
         <w:pStyle w:val="Informazionidicontatto"/>
         <w:jc w:val="left"/>
       </w:pPr>
-      <w:r>
-        <w:lastRenderedPageBreak/>
-        <w:t>Responsive design</w:t>
-      </w:r>
     </w:p>
     <w:p>
       <w:pPr>
         <w:pStyle w:val="Informazionidicontatto"/>
         <w:jc w:val="left"/>
       </w:pPr>
+      <w:r>
+        <w:lastRenderedPageBreak/>
+        <w:t>FEATURES PER BIBLIOTECARI</w:t>
+      </w:r>
+      <w:r>
+        <w:t>O</w:t>
+      </w:r>
     </w:p>
     <w:p>
       <w:pPr>
         <w:pStyle w:val="Informazionidicontatto"/>
         <w:jc w:val="left"/>
       </w:pPr>
-      <w:r>
-        <w:t>FEATURES PER BIBLIOTECARI</w:t>
-      </w:r>
     </w:p>
     <w:p>
       <w:pPr>
         <w:pStyle w:val="Informazionidicontatto"/>
         <w:jc w:val="left"/>
       </w:pPr>
+      <w:r>
+        <w:t>Sono disponibili</w:t>
+      </w:r>
+      <w:r>
+        <w:t xml:space="preserve"> tutte le funzioni del’ UTENTE.</w:t>
+      </w:r>
     </w:p>
     <w:p>
       <w:pPr>
@@ -272,10 +328,16 @@
         <w:jc w:val="left"/>
       </w:pPr>
       <w:r>
-        <w:t>Sono disponibili</w:t>
-      </w:r>
-      <w:r>
-        <w:t xml:space="preserve"> tutte le funzioni del’ UTENTE.</w:t>
+        <w:t xml:space="preserve">Nella sezione “Aggiungi libro” </w:t>
+      </w:r>
+      <w:r>
+        <w:t>è possibile aggiungere una referenza libro ma anche la modifica</w:t>
+      </w:r>
+      <w:r>
+        <w:t xml:space="preserve"> o cancellazione</w:t>
+      </w:r>
+      <w:r>
+        <w:t xml:space="preserve"> di quelli esistenti.</w:t>
       </w:r>
     </w:p>
     <w:p>
@@ -284,10 +346,13 @@
         <w:jc w:val="left"/>
       </w:pPr>
       <w:r>
-        <w:t xml:space="preserve">Nella sezione “Aggiungi libro” </w:t>
-      </w:r>
-      <w:r>
-        <w:t>è possibile aggiungere una referenza libro ma anche la modifica di quelli esistenti.</w:t>
+        <w:t xml:space="preserve">Nella sezione di “Prenotazioni” è possibile visualizzare gli utenti che hanno prenotato il libro selezionato, ed anche selezionando un solo utente viene visualizzata la sua lista di prenotazioni </w:t>
+      </w:r>
+      <w:r>
+        <w:t>e</w:t>
+      </w:r>
+      <w:r>
+        <w:t xml:space="preserve"> code.</w:t>
       </w:r>
     </w:p>
     <w:p>
@@ -295,9 +360,6 @@
         <w:pStyle w:val="Informazionidicontatto"/>
         <w:jc w:val="left"/>
       </w:pPr>
-      <w:r>
-        <w:t>Nella sezione di “Prenotazioni” è possibile visualizzare gli utenti che hanno prenotato il libro selezionato, ed anche selezionando un solo utente viene visualizzata la sua lista di prenotazioni o code.</w:t>
-      </w:r>
     </w:p>
     <w:p>
       <w:pPr>
@@ -305,7 +367,7 @@
         <w:jc w:val="left"/>
       </w:pPr>
       <w:r>
-        <w:t>E’ possibile cancellare la referenza libro presente in memoria</w:t>
+        <w:t>TECNOLOGIE UTILIZZATE</w:t>
       </w:r>
     </w:p>
     <w:p>
@@ -317,10 +379,160 @@
     <w:p>
       <w:pPr>
         <w:pStyle w:val="Informazionidicontatto"/>
+        <w:numPr>
+          <w:ilvl w:val="0"/>
+          <w:numId w:val="16"/>
+        </w:numPr>
         <w:jc w:val="left"/>
       </w:pPr>
-      <w:r>
-        <w:t>TECNOLOGIE UTILIZZATE</w:t>
+      <w:proofErr w:type="spellStart"/>
+      <w:r>
+        <w:t>Xampp</w:t>
+      </w:r>
+      <w:proofErr w:type="spellEnd"/>
+      <w:r>
+        <w:t xml:space="preserve"> control panel (per poter avviare MySQL per accedere al DB, e Apache per avviare il web server</w:t>
+      </w:r>
+    </w:p>
+    <w:p>
+      <w:pPr>
+        <w:pStyle w:val="Informazionidicontatto"/>
+        <w:numPr>
+          <w:ilvl w:val="0"/>
+          <w:numId w:val="16"/>
+        </w:numPr>
+        <w:jc w:val="left"/>
+      </w:pPr>
+      <w:r>
+        <w:t>Node.js</w:t>
+      </w:r>
+    </w:p>
+    <w:p>
+      <w:pPr>
+        <w:pStyle w:val="Informazionidicontatto"/>
+        <w:numPr>
+          <w:ilvl w:val="0"/>
+          <w:numId w:val="16"/>
+        </w:numPr>
+        <w:jc w:val="left"/>
+      </w:pPr>
+      <w:proofErr w:type="spellStart"/>
+      <w:r>
+        <w:t>Npm</w:t>
+      </w:r>
+      <w:proofErr w:type="spellEnd"/>
+    </w:p>
+    <w:p>
+      <w:pPr>
+        <w:pStyle w:val="Informazionidicontatto"/>
+        <w:numPr>
+          <w:ilvl w:val="0"/>
+          <w:numId w:val="16"/>
+        </w:numPr>
+        <w:jc w:val="left"/>
+      </w:pPr>
+      <w:r>
+        <w:t>Vue.js</w:t>
+      </w:r>
+    </w:p>
+    <w:p>
+      <w:pPr>
+        <w:pStyle w:val="Informazionidicontatto"/>
+        <w:numPr>
+          <w:ilvl w:val="0"/>
+          <w:numId w:val="16"/>
+        </w:numPr>
+        <w:jc w:val="left"/>
+      </w:pPr>
+      <w:proofErr w:type="spellStart"/>
+      <w:r>
+        <w:t>Vue</w:t>
+      </w:r>
+      <w:proofErr w:type="spellEnd"/>
+      <w:r>
+        <w:t xml:space="preserve"> router</w:t>
+      </w:r>
+    </w:p>
+    <w:p>
+      <w:pPr>
+        <w:pStyle w:val="Informazionidicontatto"/>
+        <w:numPr>
+          <w:ilvl w:val="0"/>
+          <w:numId w:val="16"/>
+        </w:numPr>
+        <w:jc w:val="left"/>
+      </w:pPr>
+      <w:r>
+        <w:t>Vite</w:t>
+      </w:r>
+    </w:p>
+    <w:p>
+      <w:pPr>
+        <w:pStyle w:val="Informazionidicontatto"/>
+        <w:numPr>
+          <w:ilvl w:val="0"/>
+          <w:numId w:val="16"/>
+        </w:numPr>
+        <w:jc w:val="left"/>
+      </w:pPr>
+      <w:proofErr w:type="spellStart"/>
+      <w:r>
+        <w:t>Axios</w:t>
+      </w:r>
+      <w:proofErr w:type="spellEnd"/>
+    </w:p>
+    <w:p>
+      <w:pPr>
+        <w:pStyle w:val="Informazionidicontatto"/>
+        <w:numPr>
+          <w:ilvl w:val="0"/>
+          <w:numId w:val="16"/>
+        </w:numPr>
+        <w:jc w:val="left"/>
+      </w:pPr>
+      <w:proofErr w:type="spellStart"/>
+      <w:r>
+        <w:t>TypeScript</w:t>
+      </w:r>
+      <w:proofErr w:type="spellEnd"/>
+    </w:p>
+    <w:p>
+      <w:pPr>
+        <w:pStyle w:val="Informazionidicontatto"/>
+        <w:numPr>
+          <w:ilvl w:val="0"/>
+          <w:numId w:val="16"/>
+        </w:numPr>
+        <w:jc w:val="left"/>
+      </w:pPr>
+      <w:r>
+        <w:t>Express (mySQL2)</w:t>
+      </w:r>
+    </w:p>
+    <w:p>
+      <w:pPr>
+        <w:pStyle w:val="Informazionidicontatto"/>
+        <w:numPr>
+          <w:ilvl w:val="0"/>
+          <w:numId w:val="16"/>
+        </w:numPr>
+        <w:jc w:val="left"/>
+      </w:pPr>
+      <w:r>
+        <w:t>Estensione Volar per Visual Studio Code</w:t>
+      </w:r>
+    </w:p>
+    <w:p>
+      <w:pPr>
+        <w:pStyle w:val="Informazionidicontatto"/>
+        <w:numPr>
+          <w:ilvl w:val="0"/>
+          <w:numId w:val="16"/>
+        </w:numPr>
+        <w:jc w:val="left"/>
+      </w:pPr>
+      <w:r>
+        <w:t>Bootstrap 5.0 e SCSS per la gestione dello stile (style)</w:t>
       </w:r>
     </w:p>
     <w:p>
@@ -332,159 +544,30 @@
     <w:p>
       <w:pPr>
         <w:pStyle w:val="Informazionidicontatto"/>
-        <w:numPr>
-          <w:ilvl w:val="0"/>
-          <w:numId w:val="16"/>
-        </w:numPr>
         <w:jc w:val="left"/>
       </w:pPr>
-      <w:r>
-        <w:t>Xampp control panel (per poter avviare MySQL per accedere al DB, e Apache per avviare il web server</w:t>
-      </w:r>
-    </w:p>
-    <w:p>
-      <w:pPr>
-        <w:pStyle w:val="Informazionidicontatto"/>
-        <w:numPr>
-          <w:ilvl w:val="0"/>
-          <w:numId w:val="16"/>
-        </w:numPr>
-        <w:jc w:val="left"/>
-      </w:pPr>
-      <w:r>
-        <w:t>Node.js</w:t>
-      </w:r>
-    </w:p>
-    <w:p>
-      <w:pPr>
-        <w:pStyle w:val="Informazionidicontatto"/>
-        <w:numPr>
-          <w:ilvl w:val="0"/>
-          <w:numId w:val="16"/>
-        </w:numPr>
-        <w:jc w:val="left"/>
-      </w:pPr>
-      <w:r>
-        <w:t>Npm</w:t>
-      </w:r>
-    </w:p>
-    <w:p>
-      <w:pPr>
-        <w:pStyle w:val="Informazionidicontatto"/>
-        <w:numPr>
-          <w:ilvl w:val="0"/>
-          <w:numId w:val="16"/>
-        </w:numPr>
-        <w:jc w:val="left"/>
-      </w:pPr>
-      <w:r>
-        <w:t>Vue.js</w:t>
-      </w:r>
-    </w:p>
-    <w:p>
-      <w:pPr>
-        <w:pStyle w:val="Informazionidicontatto"/>
-        <w:numPr>
-          <w:ilvl w:val="0"/>
-          <w:numId w:val="16"/>
-        </w:numPr>
-        <w:jc w:val="left"/>
-      </w:pPr>
-      <w:r>
-        <w:t>Vue router</w:t>
-      </w:r>
-    </w:p>
-    <w:p>
-      <w:pPr>
-        <w:pStyle w:val="Informazionidicontatto"/>
-        <w:numPr>
-          <w:ilvl w:val="0"/>
-          <w:numId w:val="16"/>
-        </w:numPr>
-        <w:jc w:val="left"/>
-      </w:pPr>
-      <w:r>
-        <w:t>Vite</w:t>
-      </w:r>
-    </w:p>
-    <w:p>
-      <w:pPr>
-        <w:pStyle w:val="Informazionidicontatto"/>
-        <w:numPr>
-          <w:ilvl w:val="0"/>
-          <w:numId w:val="16"/>
-        </w:numPr>
-        <w:jc w:val="left"/>
-      </w:pPr>
-      <w:r>
-        <w:t>Axios</w:t>
-      </w:r>
-    </w:p>
-    <w:p>
-      <w:pPr>
-        <w:pStyle w:val="Informazionidicontatto"/>
-        <w:numPr>
-          <w:ilvl w:val="0"/>
-          <w:numId w:val="16"/>
-        </w:numPr>
-        <w:jc w:val="left"/>
-      </w:pPr>
-      <w:r>
-        <w:t>TypeScript</w:t>
-      </w:r>
-    </w:p>
-    <w:p>
-      <w:pPr>
-        <w:pStyle w:val="Informazionidicontatto"/>
-        <w:numPr>
-          <w:ilvl w:val="0"/>
-          <w:numId w:val="16"/>
-        </w:numPr>
-        <w:jc w:val="left"/>
-      </w:pPr>
-      <w:r>
-        <w:t>Express (mySQL2)</w:t>
-      </w:r>
-    </w:p>
-    <w:p>
-      <w:pPr>
-        <w:pStyle w:val="Informazionidicontatto"/>
-        <w:numPr>
-          <w:ilvl w:val="0"/>
-          <w:numId w:val="16"/>
-        </w:numPr>
-        <w:jc w:val="left"/>
-      </w:pPr>
-      <w:r>
-        <w:t>Estensione Volar per Visual Studio Code</w:t>
-      </w:r>
-    </w:p>
-    <w:p>
-      <w:pPr>
-        <w:pStyle w:val="Informazionidicontatto"/>
-        <w:numPr>
-          <w:ilvl w:val="0"/>
-          <w:numId w:val="16"/>
-        </w:numPr>
-        <w:jc w:val="left"/>
-      </w:pPr>
-      <w:r>
-        <w:t>Bootstrap 5.0 e SASS (SCSS) per la gestione dello stile (style)</w:t>
-      </w:r>
     </w:p>
     <w:p>
       <w:pPr>
         <w:pStyle w:val="Informazionidicontatto"/>
         <w:jc w:val="left"/>
       </w:pPr>
+      <w:r>
+        <w:t>STRUTTURA DEL PROGETTO</w:t>
+      </w:r>
     </w:p>
     <w:p>
       <w:pPr>
         <w:pStyle w:val="Informazionidicontatto"/>
         <w:jc w:val="left"/>
       </w:pPr>
-      <w:r>
-        <w:t>PACCHETTI INSTALLATI</w:t>
+      <w:proofErr w:type="spellStart"/>
+      <w:r>
+        <w:t>Backend</w:t>
+      </w:r>
+      <w:proofErr w:type="spellEnd"/>
+      <w:r>
+        <w:t xml:space="preserve"> realizzato con Express(e MySQL)</w:t>
       </w:r>
     </w:p>
     <w:p>
@@ -492,6 +575,38 @@
         <w:pStyle w:val="Informazionidicontatto"/>
         <w:jc w:val="left"/>
       </w:pPr>
+      <w:proofErr w:type="spellStart"/>
+      <w:r>
+        <w:t>Frontend</w:t>
+      </w:r>
+      <w:proofErr w:type="spellEnd"/>
+      <w:r>
+        <w:t xml:space="preserve"> sfrutta Vite, </w:t>
+      </w:r>
+      <w:proofErr w:type="spellStart"/>
+      <w:r>
+        <w:t>Vue</w:t>
+      </w:r>
+      <w:proofErr w:type="spellEnd"/>
+      <w:r>
+        <w:t xml:space="preserve">, </w:t>
+      </w:r>
+      <w:proofErr w:type="spellStart"/>
+      <w:r>
+        <w:t>Axios</w:t>
+      </w:r>
+      <w:proofErr w:type="spellEnd"/>
+      <w:r>
+        <w:t>. Cartella “</w:t>
+      </w:r>
+      <w:proofErr w:type="spellStart"/>
+      <w:r>
+        <w:t>frontend</w:t>
+      </w:r>
+      <w:proofErr w:type="spellEnd"/>
+      <w:r>
+        <w:t>” realizzata con Vite</w:t>
+      </w:r>
     </w:p>
     <w:p>
       <w:pPr>
@@ -505,7 +620,152 @@
         <w:jc w:val="left"/>
       </w:pPr>
       <w:r>
-        <w:t>STRUTTURA DEL PROGETTO</w:t>
+        <w:t>INSTALLAZIONE</w:t>
+      </w:r>
+    </w:p>
+    <w:p>
+      <w:pPr>
+        <w:pStyle w:val="Informazionidicontatto"/>
+        <w:numPr>
+          <w:ilvl w:val="0"/>
+          <w:numId w:val="17"/>
+        </w:numPr>
+        <w:jc w:val="left"/>
+      </w:pPr>
+      <w:r>
+        <w:t xml:space="preserve">Clonare il repository: Nella </w:t>
+      </w:r>
+      <w:proofErr w:type="spellStart"/>
+      <w:r>
+        <w:t>bash</w:t>
+      </w:r>
+      <w:proofErr w:type="spellEnd"/>
+      <w:r>
+        <w:t xml:space="preserve"> ”</w:t>
+      </w:r>
+      <w:proofErr w:type="spellStart"/>
+      <w:r>
+        <w:t>git</w:t>
+      </w:r>
+      <w:proofErr w:type="spellEnd"/>
+      <w:r>
+        <w:t xml:space="preserve"> clone-------------------------- cd ProgettoWeb2"</w:t>
+      </w:r>
+    </w:p>
+    <w:p>
+      <w:pPr>
+        <w:pStyle w:val="Informazionidicontatto"/>
+        <w:numPr>
+          <w:ilvl w:val="0"/>
+          <w:numId w:val="17"/>
+        </w:numPr>
+        <w:jc w:val="left"/>
+      </w:pPr>
+      <w:r>
+        <w:t>Installare tutte le dipendenze</w:t>
+      </w:r>
+      <w:r>
+        <w:t xml:space="preserve"> (</w:t>
+      </w:r>
+      <w:r>
+        <w:t>"axios"</w:t>
+      </w:r>
+      <w:r>
+        <w:t>,</w:t>
+      </w:r>
+      <w:r>
+        <w:t>"body-parser"</w:t>
+      </w:r>
+      <w:r>
+        <w:t>,</w:t>
+      </w:r>
+      <w:r>
+        <w:t>"bootstrap"</w:t>
+      </w:r>
+      <w:r>
+        <w:t>,</w:t>
+      </w:r>
+      <w:r>
+        <w:t>"cors","express","moment","mysql","pinia"</w:t>
+      </w:r>
+      <w:r>
+        <w:t>,</w:t>
+      </w:r>
+      <w:r>
+        <w:t>"vue","vue-router"</w:t>
+      </w:r>
+      <w:r>
+        <w:t>,</w:t>
+      </w:r>
+      <w:r>
+        <w:t>"vue-toastification"</w:t>
+      </w:r>
+      <w:r>
+        <w:t>)</w:t>
+      </w:r>
+    </w:p>
+    <w:p>
+      <w:pPr>
+        <w:pStyle w:val="Informazionidicontatto"/>
+        <w:numPr>
+          <w:ilvl w:val="0"/>
+          <w:numId w:val="17"/>
+        </w:numPr>
+        <w:jc w:val="left"/>
+      </w:pPr>
+      <w:r>
+        <w:t xml:space="preserve">Eseguire l’applicazione web, avviare su </w:t>
+      </w:r>
+      <w:proofErr w:type="spellStart"/>
+      <w:r>
+        <w:t>Xaamp</w:t>
+      </w:r>
+      <w:proofErr w:type="spellEnd"/>
+      <w:r>
+        <w:t xml:space="preserve"> il modulo MySQL e il modulo Apache</w:t>
+      </w:r>
+      <w:r>
+        <w:t>, posizionarsi nella cartella “</w:t>
+      </w:r>
+      <w:proofErr w:type="spellStart"/>
+      <w:r>
+        <w:t>src</w:t>
+      </w:r>
+      <w:proofErr w:type="spellEnd"/>
+      <w:r>
+        <w:t>” all’interno della directory del progetto, lanciare da una shell il comando “</w:t>
+      </w:r>
+      <w:proofErr w:type="spellStart"/>
+      <w:r>
+        <w:t>node</w:t>
+      </w:r>
+      <w:proofErr w:type="spellEnd"/>
+      <w:r>
+        <w:t xml:space="preserve"> server.js”, posizionarsi nella directory principale del progetto e sempre da shell lanciare il comando “</w:t>
+      </w:r>
+      <w:proofErr w:type="spellStart"/>
+      <w:r>
+        <w:t>npm</w:t>
+      </w:r>
+      <w:proofErr w:type="spellEnd"/>
+      <w:r>
+        <w:t xml:space="preserve"> </w:t>
+      </w:r>
+      <w:proofErr w:type="spellStart"/>
+      <w:r>
+        <w:t>run</w:t>
+      </w:r>
+      <w:proofErr w:type="spellEnd"/>
+      <w:r>
+        <w:t xml:space="preserve"> </w:t>
+      </w:r>
+      <w:proofErr w:type="spellStart"/>
+      <w:r>
+        <w:t>dev</w:t>
+      </w:r>
+      <w:proofErr w:type="spellEnd"/>
+      <w:r>
+        <w:t>”; visitare il link appena generato per accedere alla pagina web</w:t>
       </w:r>
     </w:p>
     <w:p>
@@ -513,120 +773,18 @@
         <w:pStyle w:val="Informazionidicontatto"/>
         <w:jc w:val="left"/>
       </w:pPr>
-      <w:r>
-        <w:t>Backend realizzato con Express(e MySQL)</w:t>
-      </w:r>
     </w:p>
     <w:p>
       <w:pPr>
         <w:pStyle w:val="Informazionidicontatto"/>
         <w:jc w:val="left"/>
       </w:pPr>
-      <w:r>
-        <w:t>Frontend sfrutta Vite, Vue, Axios. Cartella “frontend” realizzata con Vite</w:t>
-      </w:r>
     </w:p>
     <w:p>
       <w:pPr>
         <w:pStyle w:val="Informazionidicontatto"/>
         <w:jc w:val="left"/>
       </w:pPr>
-    </w:p>
-    <w:p>
-      <w:pPr>
-        <w:pStyle w:val="Informazionidicontatto"/>
-        <w:jc w:val="left"/>
-      </w:pPr>
-      <w:r>
-        <w:t>INSTALLAZIONE</w:t>
-      </w:r>
-    </w:p>
-    <w:p>
-      <w:pPr>
-        <w:pStyle w:val="Informazionidicontatto"/>
-        <w:numPr>
-          <w:ilvl w:val="0"/>
-          <w:numId w:val="17"/>
-        </w:numPr>
-        <w:jc w:val="left"/>
-      </w:pPr>
-      <w:r>
-        <w:t>Clonare il repository: Nella bash ”git clone-------------------------- cd ProgettoWeb2"</w:t>
-      </w:r>
-    </w:p>
-    <w:p>
-      <w:pPr>
-        <w:pStyle w:val="Informazionidicontatto"/>
-        <w:numPr>
-          <w:ilvl w:val="0"/>
-          <w:numId w:val="17"/>
-        </w:numPr>
-        <w:jc w:val="left"/>
-      </w:pPr>
-      <w:r>
-        <w:t>Installare tutte le dipendenze</w:t>
-      </w:r>
-      <w:r>
-        <w:t xml:space="preserve"> (</w:t>
-      </w:r>
-      <w:r>
-        <w:t>"axios"</w:t>
-      </w:r>
-      <w:r>
-        <w:t>,</w:t>
-      </w:r>
-      <w:r>
-        <w:t>"body-parser"</w:t>
-      </w:r>
-      <w:r>
-        <w:t>,</w:t>
-      </w:r>
-      <w:r>
-        <w:t>"bootstrap"</w:t>
-      </w:r>
-      <w:r>
-        <w:t>,</w:t>
-      </w:r>
-      <w:r>
-        <w:t>"cors","express","moment","mysql","pinia"</w:t>
-      </w:r>
-      <w:r>
-        <w:t>,</w:t>
-      </w:r>
-      <w:r>
-        <w:t>"vue","vue-router"</w:t>
-      </w:r>
-      <w:r>
-        <w:t>,</w:t>
-      </w:r>
-      <w:r>
-        <w:t>"vue-toastification"</w:t>
-      </w:r>
-      <w:r>
-        <w:t>)</w:t>
-      </w:r>
-    </w:p>
-    <w:p>
-      <w:pPr>
-        <w:pStyle w:val="Informazionidicontatto"/>
-        <w:numPr>
-          <w:ilvl w:val="0"/>
-          <w:numId w:val="17"/>
-        </w:numPr>
-        <w:jc w:val="left"/>
-      </w:pPr>
-      <w:r>
-        <w:t>Eseguire l’applicazione web, avviare su Xaamp il modulo MySQL e il modulo Apache</w:t>
-      </w:r>
-      <w:r>
-        <w:t>, posizionarsi nella cartella “src” all’interno della directory del progetto, lanciare da una shell il comando “node server.js”, posizionarsi nella directory principale del progetto e sempre da shell lanciare il comando “npm run dev”; visitare il link appena generato per accedere alla pagina web</w:t>
-      </w:r>
-    </w:p>
-    <w:p>
-      <w:pPr>
-        <w:pStyle w:val="Informazionidicontatto"/>
-        <w:jc w:val="left"/>
-      </w:pPr>
       <w:r>
         <w:rPr>
           <w:lang w:bidi="it-IT"/>
@@ -657,13 +815,31 @@
         </w:numPr>
       </w:pPr>
       <w:r>
-        <w:t xml:space="preserve">Sono state cruciali le scelte della disposizione dei vari componenti tra cui header, </w:t>
-      </w:r>
-      <w:r>
-        <w:t xml:space="preserve">navbar, </w:t>
-      </w:r>
-      <w:r>
-        <w:t>footer e il corpo di ogniuna delle pagine.</w:t>
+        <w:t xml:space="preserve">Sono state cruciali le scelte della disposizione dei vari componenti tra cui </w:t>
+      </w:r>
+      <w:proofErr w:type="spellStart"/>
+      <w:r>
+        <w:t>header</w:t>
+      </w:r>
+      <w:proofErr w:type="spellEnd"/>
+      <w:r>
+        <w:t xml:space="preserve">, </w:t>
+      </w:r>
+      <w:proofErr w:type="spellStart"/>
+      <w:r>
+        <w:t>navbar</w:t>
+      </w:r>
+      <w:proofErr w:type="spellEnd"/>
+      <w:r>
+        <w:t xml:space="preserve">, </w:t>
+      </w:r>
+      <w:proofErr w:type="spellStart"/>
+      <w:r>
+        <w:t>footer</w:t>
+      </w:r>
+      <w:proofErr w:type="spellEnd"/>
+      <w:r>
+        <w:t xml:space="preserve"> e il corpo di ogniuna delle pagine.</w:t>
       </w:r>
     </w:p>
     <w:p>
@@ -674,9 +850,11 @@
           <w:numId w:val="0"/>
         </w:numPr>
       </w:pPr>
+      <w:proofErr w:type="spellStart"/>
       <w:r>
         <w:t>Navbar</w:t>
       </w:r>
+      <w:proofErr w:type="spellEnd"/>
     </w:p>
     <w:p>
       <w:pPr>
@@ -687,7 +865,18 @@
         </w:numPr>
       </w:pPr>
       <w:r>
-        <w:t>Per quanto riguarda la Navbar, sono state adottate scale cromatiche al grigio che permettono di distinguere la stessa in maniera precisa ma non prorompente.</w:t>
+        <w:t xml:space="preserve">Per quanto riguarda la </w:t>
+      </w:r>
+      <w:proofErr w:type="spellStart"/>
+      <w:r>
+        <w:t>n</w:t>
+      </w:r>
+      <w:r>
+        <w:t>avbar</w:t>
+      </w:r>
+      <w:proofErr w:type="spellEnd"/>
+      <w:r>
+        <w:t>, sono state adottate scale cromatiche al grigio che permettono di distinguere la stessa in maniera precisa ma non prorompente.</w:t>
       </w:r>
     </w:p>
     <w:p>
@@ -716,7 +905,7 @@
           <w:lang w:eastAsia="ja-JP"/>
         </w:rPr>
         <w:drawing>
-          <wp:inline distT="0" distB="0" distL="0" distR="0">
+          <wp:inline distT="0" distB="0" distL="0" distR="0" wp14:anchorId="6BD36443" wp14:editId="27BA61C4">
             <wp:extent cx="5274310" cy="782955"/>
             <wp:effectExtent l="0" t="0" r="2540" b="0"/>
             <wp:docPr id="1893471543" name="Immagine 3"/>
@@ -734,7 +923,7 @@
                     <a:blip r:embed="rId8" cstate="print">
                       <a:extLst>
                         <a:ext uri="{28A0092B-C50C-407E-A947-70E740481C1C}">
-                          <a14:useLocalDpi xmlns:a14="http://schemas.microsoft.com/office/drawing/2010/main" xmlns:wps="http://schemas.microsoft.com/office/word/2010/wordprocessingShape" xmlns:wpi="http://schemas.microsoft.com/office/word/2010/wordprocessingInk" xmlns:wpg="http://schemas.microsoft.com/office/word/2010/wordprocessingGroup" xmlns:w16se="http://schemas.microsoft.com/office/word/2015/wordml/symex" xmlns:w16sdtdh="http://schemas.microsoft.com/office/word/2020/wordml/sdtdatahash" xmlns:w16du="http://schemas.microsoft.com/office/word/2023/wordml/word16du" xmlns:w16="http://schemas.microsoft.com/office/word/2018/wordml" xmlns:w16cid="http://schemas.microsoft.com/office/word/2016/wordml/cid" xmlns:w16cex="http://schemas.microsoft.com/office/word/2018/wordml/cex" xmlns:w15="http://schemas.microsoft.com/office/word/2012/wordml" xmlns:w14="http://schemas.microsoft.com/office/word/2010/wordml" xmlns:w="http://schemas.openxmlformats.org/wordprocessingml/2006/main" xmlns:w10="urn:schemas-microsoft-com:office:word" xmlns:wp14="http://schemas.microsoft.com/office/word/2010/wordprocessingDrawing" xmlns:v="urn:schemas-microsoft-com:vml" xmlns:oel="http://schemas.microsoft.com/office/2019/extlst" xmlns:o="urn:schemas-microsoft-com:office:office" xmlns:am3d="http://schemas.microsoft.com/office/drawing/2017/model3d" xmlns:aink="http://schemas.microsoft.com/office/drawing/2016/ink" xmlns:mc="http://schemas.openxmlformats.org/markup-compatibility/2006" xmlns:cx8="http://schemas.microsoft.com/office/drawing/2016/5/14/chartex" xmlns:cx7="http://schemas.microsoft.com/office/drawing/2016/5/13/chartex" xmlns:cx6="http://schemas.microsoft.com/office/drawing/2016/5/12/chartex" xmlns:cx5="http://schemas.microsoft.com/office/drawing/2016/5/11/chartex" xmlns:cx4="http://schemas.microsoft.com/office/drawing/2016/5/10/chartex" xmlns:cx3="http://schemas.microsoft.com/office/drawing/2016/5/9/chartex" xmlns:cx2="http://schemas.microsoft.com/office/drawing/2015/10/21/chartex" xmlns:cx1="http://schemas.microsoft.com/office/drawing/2015/9/8/chartex" xmlns:cx="http://schemas.microsoft.com/office/drawing/2014/chartex" xmlns:wpc="http://schemas.microsoft.com/office/word/2010/wordprocessingCanvas" xmlns="" val="0"/>
+                          <a14:useLocalDpi xmlns:a14="http://schemas.microsoft.com/office/drawing/2010/main" val="0"/>
                         </a:ext>
                       </a:extLst>
                     </a:blip>
@@ -803,7 +992,21 @@
         <w:t>Abbiamo realizza</w:t>
       </w:r>
       <w:r>
-        <w:t>to un form da compilare per tutti gli utenti nuovi ed uno standard per tutti coloro già registrati</w:t>
+        <w:t xml:space="preserve">to un </w:t>
+      </w:r>
+      <w:r>
+        <w:t>“</w:t>
+      </w:r>
+      <w:proofErr w:type="spellStart"/>
+      <w:r>
+        <w:t>form</w:t>
+      </w:r>
+      <w:proofErr w:type="spellEnd"/>
+      <w:r>
+        <w:t>”</w:t>
+      </w:r>
+      <w:r>
+        <w:t xml:space="preserve"> da compilare per tutti gli utenti nuovi ed uno standard per tutti coloro già registrati</w:t>
       </w:r>
     </w:p>
     <w:p>
@@ -820,7 +1023,7 @@
           <w:lang w:eastAsia="ja-JP"/>
         </w:rPr>
         <w:drawing>
-          <wp:inline distT="0" distB="0" distL="0" distR="0">
+          <wp:inline distT="0" distB="0" distL="0" distR="0" wp14:anchorId="344566C2" wp14:editId="6583F00C">
             <wp:extent cx="5274310" cy="2094230"/>
             <wp:effectExtent l="0" t="0" r="2540" b="1270"/>
             <wp:docPr id="1055988355" name="Immagine 4"/>
@@ -838,7 +1041,7 @@
                     <a:blip r:embed="rId9" cstate="print">
                       <a:extLst>
                         <a:ext uri="{28A0092B-C50C-407E-A947-70E740481C1C}">
-                          <a14:useLocalDpi xmlns:a14="http://schemas.microsoft.com/office/drawing/2010/main" xmlns:wps="http://schemas.microsoft.com/office/word/2010/wordprocessingShape" xmlns:wpi="http://schemas.microsoft.com/office/word/2010/wordprocessingInk" xmlns:wpg="http://schemas.microsoft.com/office/word/2010/wordprocessingGroup" xmlns:w16se="http://schemas.microsoft.com/office/word/2015/wordml/symex" xmlns:w16sdtdh="http://schemas.microsoft.com/office/word/2020/wordml/sdtdatahash" xmlns:w16du="http://schemas.microsoft.com/office/word/2023/wordml/word16du" xmlns:w16="http://schemas.microsoft.com/office/word/2018/wordml" xmlns:w16cid="http://schemas.microsoft.com/office/word/2016/wordml/cid" xmlns:w16cex="http://schemas.microsoft.com/office/word/2018/wordml/cex" xmlns:w15="http://schemas.microsoft.com/office/word/2012/wordml" xmlns:w14="http://schemas.microsoft.com/office/word/2010/wordml" xmlns:w="http://schemas.openxmlformats.org/wordprocessingml/2006/main" xmlns:w10="urn:schemas-microsoft-com:office:word" xmlns:wp14="http://schemas.microsoft.com/office/word/2010/wordprocessingDrawing" xmlns:v="urn:schemas-microsoft-com:vml" xmlns:oel="http://schemas.microsoft.com/office/2019/extlst" xmlns:o="urn:schemas-microsoft-com:office:office" xmlns:am3d="http://schemas.microsoft.com/office/drawing/2017/model3d" xmlns:aink="http://schemas.microsoft.com/office/drawing/2016/ink" xmlns:mc="http://schemas.openxmlformats.org/markup-compatibility/2006" xmlns:cx8="http://schemas.microsoft.com/office/drawing/2016/5/14/chartex" xmlns:cx7="http://schemas.microsoft.com/office/drawing/2016/5/13/chartex" xmlns:cx6="http://schemas.microsoft.com/office/drawing/2016/5/12/chartex" xmlns:cx5="http://schemas.microsoft.com/office/drawing/2016/5/11/chartex" xmlns:cx4="http://schemas.microsoft.com/office/drawing/2016/5/10/chartex" xmlns:cx3="http://schemas.microsoft.com/office/drawing/2016/5/9/chartex" xmlns:cx2="http://schemas.microsoft.com/office/drawing/2015/10/21/chartex" xmlns:cx1="http://schemas.microsoft.com/office/drawing/2015/9/8/chartex" xmlns:cx="http://schemas.microsoft.com/office/drawing/2014/chartex" xmlns:wpc="http://schemas.microsoft.com/office/word/2010/wordprocessingCanvas" xmlns="" val="0"/>
+                          <a14:useLocalDpi xmlns:a14="http://schemas.microsoft.com/office/drawing/2010/main" val="0"/>
                         </a:ext>
                       </a:extLst>
                     </a:blip>
@@ -886,7 +1089,7 @@
         </w:rPr>
         <w:lastRenderedPageBreak/>
         <w:drawing>
-          <wp:inline distT="0" distB="0" distL="0" distR="0">
+          <wp:inline distT="0" distB="0" distL="0" distR="0" wp14:anchorId="119CF8D2" wp14:editId="4E023873">
             <wp:extent cx="5274310" cy="1703070"/>
             <wp:effectExtent l="0" t="0" r="2540" b="0"/>
             <wp:docPr id="809292494" name="Immagine 5"/>
@@ -904,7 +1107,7 @@
                     <a:blip r:embed="rId10" cstate="print">
                       <a:extLst>
                         <a:ext uri="{28A0092B-C50C-407E-A947-70E740481C1C}">
-                          <a14:useLocalDpi xmlns:a14="http://schemas.microsoft.com/office/drawing/2010/main" xmlns:wps="http://schemas.microsoft.com/office/word/2010/wordprocessingShape" xmlns:wpi="http://schemas.microsoft.com/office/word/2010/wordprocessingInk" xmlns:wpg="http://schemas.microsoft.com/office/word/2010/wordprocessingGroup" xmlns:w16se="http://schemas.microsoft.com/office/word/2015/wordml/symex" xmlns:w16sdtdh="http://schemas.microsoft.com/office/word/2020/wordml/sdtdatahash" xmlns:w16du="http://schemas.microsoft.com/office/word/2023/wordml/word16du" xmlns:w16="http://schemas.microsoft.com/office/word/2018/wordml" xmlns:w16cid="http://schemas.microsoft.com/office/word/2016/wordml/cid" xmlns:w16cex="http://schemas.microsoft.com/office/word/2018/wordml/cex" xmlns:w15="http://schemas.microsoft.com/office/word/2012/wordml" xmlns:w14="http://schemas.microsoft.com/office/word/2010/wordml" xmlns:w="http://schemas.openxmlformats.org/wordprocessingml/2006/main" xmlns:w10="urn:schemas-microsoft-com:office:word" xmlns:wp14="http://schemas.microsoft.com/office/word/2010/wordprocessingDrawing" xmlns:v="urn:schemas-microsoft-com:vml" xmlns:oel="http://schemas.microsoft.com/office/2019/extlst" xmlns:o="urn:schemas-microsoft-com:office:office" xmlns:am3d="http://schemas.microsoft.com/office/drawing/2017/model3d" xmlns:aink="http://schemas.microsoft.com/office/drawing/2016/ink" xmlns:mc="http://schemas.openxmlformats.org/markup-compatibility/2006" xmlns:cx8="http://schemas.microsoft.com/office/drawing/2016/5/14/chartex" xmlns:cx7="http://schemas.microsoft.com/office/drawing/2016/5/13/chartex" xmlns:cx6="http://schemas.microsoft.com/office/drawing/2016/5/12/chartex" xmlns:cx5="http://schemas.microsoft.com/office/drawing/2016/5/11/chartex" xmlns:cx4="http://schemas.microsoft.com/office/drawing/2016/5/10/chartex" xmlns:cx3="http://schemas.microsoft.com/office/drawing/2016/5/9/chartex" xmlns:cx2="http://schemas.microsoft.com/office/drawing/2015/10/21/chartex" xmlns:cx1="http://schemas.microsoft.com/office/drawing/2015/9/8/chartex" xmlns:cx="http://schemas.microsoft.com/office/drawing/2014/chartex" xmlns:wpc="http://schemas.microsoft.com/office/word/2010/wordprocessingCanvas" xmlns="" val="0"/>
+                          <a14:useLocalDpi xmlns:a14="http://schemas.microsoft.com/office/drawing/2010/main" val="0"/>
                         </a:ext>
                       </a:extLst>
                     </a:blip>
@@ -937,7 +1140,7 @@
         </w:numPr>
       </w:pPr>
       <w:r>
-        <w:t>A login effettuato, viene indicato l’utente che è loggato con una messaggio di benvenuto</w:t>
+        <w:t>A login effettuato, viene indicato l’utente che è loggato con un messaggio di benvenuto</w:t>
       </w:r>
     </w:p>
     <w:p>
@@ -963,7 +1166,7 @@
           <w:lang w:eastAsia="ja-JP"/>
         </w:rPr>
         <w:drawing>
-          <wp:inline distT="0" distB="0" distL="0" distR="0">
+          <wp:inline distT="0" distB="0" distL="0" distR="0" wp14:anchorId="463C7B67" wp14:editId="19570047">
             <wp:extent cx="5274310" cy="1221105"/>
             <wp:effectExtent l="0" t="0" r="2540" b="0"/>
             <wp:docPr id="76659009" name="Immagine 6"/>
@@ -981,7 +1184,7 @@
                     <a:blip r:embed="rId11" cstate="print">
                       <a:extLst>
                         <a:ext uri="{28A0092B-C50C-407E-A947-70E740481C1C}">
-                          <a14:useLocalDpi xmlns:a14="http://schemas.microsoft.com/office/drawing/2010/main" xmlns:wps="http://schemas.microsoft.com/office/word/2010/wordprocessingShape" xmlns:wpi="http://schemas.microsoft.com/office/word/2010/wordprocessingInk" xmlns:wpg="http://schemas.microsoft.com/office/word/2010/wordprocessingGroup" xmlns:w16se="http://schemas.microsoft.com/office/word/2015/wordml/symex" xmlns:w16sdtdh="http://schemas.microsoft.com/office/word/2020/wordml/sdtdatahash" xmlns:w16du="http://schemas.microsoft.com/office/word/2023/wordml/word16du" xmlns:w16="http://schemas.microsoft.com/office/word/2018/wordml" xmlns:w16cid="http://schemas.microsoft.com/office/word/2016/wordml/cid" xmlns:w16cex="http://schemas.microsoft.com/office/word/2018/wordml/cex" xmlns:w15="http://schemas.microsoft.com/office/word/2012/wordml" xmlns:w14="http://schemas.microsoft.com/office/word/2010/wordml" xmlns:w="http://schemas.openxmlformats.org/wordprocessingml/2006/main" xmlns:w10="urn:schemas-microsoft-com:office:word" xmlns:wp14="http://schemas.microsoft.com/office/word/2010/wordprocessingDrawing" xmlns:v="urn:schemas-microsoft-com:vml" xmlns:oel="http://schemas.microsoft.com/office/2019/extlst" xmlns:o="urn:schemas-microsoft-com:office:office" xmlns:am3d="http://schemas.microsoft.com/office/drawing/2017/model3d" xmlns:aink="http://schemas.microsoft.com/office/drawing/2016/ink" xmlns:mc="http://schemas.openxmlformats.org/markup-compatibility/2006" xmlns:cx8="http://schemas.microsoft.com/office/drawing/2016/5/14/chartex" xmlns:cx7="http://schemas.microsoft.com/office/drawing/2016/5/13/chartex" xmlns:cx6="http://schemas.microsoft.com/office/drawing/2016/5/12/chartex" xmlns:cx5="http://schemas.microsoft.com/office/drawing/2016/5/11/chartex" xmlns:cx4="http://schemas.microsoft.com/office/drawing/2016/5/10/chartex" xmlns:cx3="http://schemas.microsoft.com/office/drawing/2016/5/9/chartex" xmlns:cx2="http://schemas.microsoft.com/office/drawing/2015/10/21/chartex" xmlns:cx1="http://schemas.microsoft.com/office/drawing/2015/9/8/chartex" xmlns:cx="http://schemas.microsoft.com/office/drawing/2014/chartex" xmlns:wpc="http://schemas.microsoft.com/office/word/2010/wordprocessingCanvas" xmlns="" val="0"/>
+                          <a14:useLocalDpi xmlns:a14="http://schemas.microsoft.com/office/drawing/2010/main" val="0"/>
                         </a:ext>
                       </a:extLst>
                     </a:blip>
@@ -1058,7 +1261,7 @@
           <w:lang w:eastAsia="ja-JP"/>
         </w:rPr>
         <w:drawing>
-          <wp:inline distT="0" distB="0" distL="0" distR="0">
+          <wp:inline distT="0" distB="0" distL="0" distR="0" wp14:anchorId="39B25FD0" wp14:editId="0B127500">
             <wp:extent cx="5274310" cy="2677795"/>
             <wp:effectExtent l="0" t="0" r="2540" b="8255"/>
             <wp:docPr id="970549354" name="Immagine 7"/>
@@ -1076,7 +1279,7 @@
                     <a:blip r:embed="rId12" cstate="print">
                       <a:extLst>
                         <a:ext uri="{28A0092B-C50C-407E-A947-70E740481C1C}">
-                          <a14:useLocalDpi xmlns:a14="http://schemas.microsoft.com/office/drawing/2010/main" xmlns:wps="http://schemas.microsoft.com/office/word/2010/wordprocessingShape" xmlns:wpi="http://schemas.microsoft.com/office/word/2010/wordprocessingInk" xmlns:wpg="http://schemas.microsoft.com/office/word/2010/wordprocessingGroup" xmlns:w16se="http://schemas.microsoft.com/office/word/2015/wordml/symex" xmlns:w16sdtdh="http://schemas.microsoft.com/office/word/2020/wordml/sdtdatahash" xmlns:w16du="http://schemas.microsoft.com/office/word/2023/wordml/word16du" xmlns:w16="http://schemas.microsoft.com/office/word/2018/wordml" xmlns:w16cid="http://schemas.microsoft.com/office/word/2016/wordml/cid" xmlns:w16cex="http://schemas.microsoft.com/office/word/2018/wordml/cex" xmlns:w15="http://schemas.microsoft.com/office/word/2012/wordml" xmlns:w14="http://schemas.microsoft.com/office/word/2010/wordml" xmlns:w="http://schemas.openxmlformats.org/wordprocessingml/2006/main" xmlns:w10="urn:schemas-microsoft-com:office:word" xmlns:wp14="http://schemas.microsoft.com/office/word/2010/wordprocessingDrawing" xmlns:v="urn:schemas-microsoft-com:vml" xmlns:oel="http://schemas.microsoft.com/office/2019/extlst" xmlns:o="urn:schemas-microsoft-com:office:office" xmlns:am3d="http://schemas.microsoft.com/office/drawing/2017/model3d" xmlns:aink="http://schemas.microsoft.com/office/drawing/2016/ink" xmlns:mc="http://schemas.openxmlformats.org/markup-compatibility/2006" xmlns:cx8="http://schemas.microsoft.com/office/drawing/2016/5/14/chartex" xmlns:cx7="http://schemas.microsoft.com/office/drawing/2016/5/13/chartex" xmlns:cx6="http://schemas.microsoft.com/office/drawing/2016/5/12/chartex" xmlns:cx5="http://schemas.microsoft.com/office/drawing/2016/5/11/chartex" xmlns:cx4="http://schemas.microsoft.com/office/drawing/2016/5/10/chartex" xmlns:cx3="http://schemas.microsoft.com/office/drawing/2016/5/9/chartex" xmlns:cx2="http://schemas.microsoft.com/office/drawing/2015/10/21/chartex" xmlns:cx1="http://schemas.microsoft.com/office/drawing/2015/9/8/chartex" xmlns:cx="http://schemas.microsoft.com/office/drawing/2014/chartex" xmlns:wpc="http://schemas.microsoft.com/office/word/2010/wordprocessingCanvas" xmlns="" val="0"/>
+                          <a14:useLocalDpi xmlns:a14="http://schemas.microsoft.com/office/drawing/2010/main" val="0"/>
                         </a:ext>
                       </a:extLst>
                     </a:blip>
@@ -1118,7 +1321,7 @@
         </w:rPr>
         <w:lastRenderedPageBreak/>
         <w:drawing>
-          <wp:inline distT="0" distB="0" distL="0" distR="0">
+          <wp:inline distT="0" distB="0" distL="0" distR="0" wp14:anchorId="5E1F2A95" wp14:editId="6CB18F10">
             <wp:extent cx="5274310" cy="2675890"/>
             <wp:effectExtent l="0" t="0" r="2540" b="0"/>
             <wp:docPr id="1273870205" name="Immagine 8"/>
@@ -1136,7 +1339,7 @@
                     <a:blip r:embed="rId13" cstate="print">
                       <a:extLst>
                         <a:ext uri="{28A0092B-C50C-407E-A947-70E740481C1C}">
-                          <a14:useLocalDpi xmlns:a14="http://schemas.microsoft.com/office/drawing/2010/main" xmlns:wps="http://schemas.microsoft.com/office/word/2010/wordprocessingShape" xmlns:wpi="http://schemas.microsoft.com/office/word/2010/wordprocessingInk" xmlns:wpg="http://schemas.microsoft.com/office/word/2010/wordprocessingGroup" xmlns:w16se="http://schemas.microsoft.com/office/word/2015/wordml/symex" xmlns:w16sdtdh="http://schemas.microsoft.com/office/word/2020/wordml/sdtdatahash" xmlns:w16du="http://schemas.microsoft.com/office/word/2023/wordml/word16du" xmlns:w16="http://schemas.microsoft.com/office/word/2018/wordml" xmlns:w16cid="http://schemas.microsoft.com/office/word/2016/wordml/cid" xmlns:w16cex="http://schemas.microsoft.com/office/word/2018/wordml/cex" xmlns:w15="http://schemas.microsoft.com/office/word/2012/wordml" xmlns:w14="http://schemas.microsoft.com/office/word/2010/wordml" xmlns:w="http://schemas.openxmlformats.org/wordprocessingml/2006/main" xmlns:w10="urn:schemas-microsoft-com:office:word" xmlns:wp14="http://schemas.microsoft.com/office/word/2010/wordprocessingDrawing" xmlns:v="urn:schemas-microsoft-com:vml" xmlns:oel="http://schemas.microsoft.com/office/2019/extlst" xmlns:o="urn:schemas-microsoft-com:office:office" xmlns:am3d="http://schemas.microsoft.com/office/drawing/2017/model3d" xmlns:aink="http://schemas.microsoft.com/office/drawing/2016/ink" xmlns:mc="http://schemas.openxmlformats.org/markup-compatibility/2006" xmlns:cx8="http://schemas.microsoft.com/office/drawing/2016/5/14/chartex" xmlns:cx7="http://schemas.microsoft.com/office/drawing/2016/5/13/chartex" xmlns:cx6="http://schemas.microsoft.com/office/drawing/2016/5/12/chartex" xmlns:cx5="http://schemas.microsoft.com/office/drawing/2016/5/11/chartex" xmlns:cx4="http://schemas.microsoft.com/office/drawing/2016/5/10/chartex" xmlns:cx3="http://schemas.microsoft.com/office/drawing/2016/5/9/chartex" xmlns:cx2="http://schemas.microsoft.com/office/drawing/2015/10/21/chartex" xmlns:cx1="http://schemas.microsoft.com/office/drawing/2015/9/8/chartex" xmlns:cx="http://schemas.microsoft.com/office/drawing/2014/chartex" xmlns:wpc="http://schemas.microsoft.com/office/word/2010/wordprocessingCanvas" xmlns="" val="0"/>
+                          <a14:useLocalDpi xmlns:a14="http://schemas.microsoft.com/office/drawing/2010/main" val="0"/>
                         </a:ext>
                       </a:extLst>
                     </a:blip>
@@ -1190,7 +1393,13 @@
         </w:numPr>
       </w:pPr>
       <w:r>
-        <w:t>Sono stati inseriti particolari accorgimenti a livello di desing come il pop-up laterale che avverte del successo o insuccesso dell’ operazione che si ha scelto.</w:t>
+        <w:t>Sono stati inseriti particolari accorgimenti a livello di desi</w:t>
+      </w:r>
+      <w:r>
+        <w:t>gn</w:t>
+      </w:r>
+      <w:r>
+        <w:t xml:space="preserve"> come il pop-up laterale che avverte del successo o insuccesso dell’ operazione che si ha scelto.</w:t>
       </w:r>
       <w:r>
         <w:tab/>
@@ -1210,7 +1419,7 @@
           <w:lang w:eastAsia="ja-JP"/>
         </w:rPr>
         <w:drawing>
-          <wp:inline distT="0" distB="0" distL="0" distR="0">
+          <wp:inline distT="0" distB="0" distL="0" distR="0" wp14:anchorId="72CA3918" wp14:editId="52FD374B">
             <wp:extent cx="5274310" cy="677545"/>
             <wp:effectExtent l="0" t="0" r="2540" b="8255"/>
             <wp:docPr id="390855905" name="Immagine 2"/>
@@ -1228,7 +1437,7 @@
                     <a:blip r:embed="rId14" cstate="print">
                       <a:extLst>
                         <a:ext uri="{28A0092B-C50C-407E-A947-70E740481C1C}">
-                          <a14:useLocalDpi xmlns:a14="http://schemas.microsoft.com/office/drawing/2010/main" xmlns:wps="http://schemas.microsoft.com/office/word/2010/wordprocessingShape" xmlns:wpi="http://schemas.microsoft.com/office/word/2010/wordprocessingInk" xmlns:wpg="http://schemas.microsoft.com/office/word/2010/wordprocessingGroup" xmlns:w16se="http://schemas.microsoft.com/office/word/2015/wordml/symex" xmlns:w16sdtdh="http://schemas.microsoft.com/office/word/2020/wordml/sdtdatahash" xmlns:w16du="http://schemas.microsoft.com/office/word/2023/wordml/word16du" xmlns:w16="http://schemas.microsoft.com/office/word/2018/wordml" xmlns:w16cid="http://schemas.microsoft.com/office/word/2016/wordml/cid" xmlns:w16cex="http://schemas.microsoft.com/office/word/2018/wordml/cex" xmlns:w15="http://schemas.microsoft.com/office/word/2012/wordml" xmlns:w14="http://schemas.microsoft.com/office/word/2010/wordml" xmlns:w="http://schemas.openxmlformats.org/wordprocessingml/2006/main" xmlns:w10="urn:schemas-microsoft-com:office:word" xmlns:wp14="http://schemas.microsoft.com/office/word/2010/wordprocessingDrawing" xmlns:v="urn:schemas-microsoft-com:vml" xmlns:oel="http://schemas.microsoft.com/office/2019/extlst" xmlns:o="urn:schemas-microsoft-com:office:office" xmlns:am3d="http://schemas.microsoft.com/office/drawing/2017/model3d" xmlns:aink="http://schemas.microsoft.com/office/drawing/2016/ink" xmlns:mc="http://schemas.openxmlformats.org/markup-compatibility/2006" xmlns:cx8="http://schemas.microsoft.com/office/drawing/2016/5/14/chartex" xmlns:cx7="http://schemas.microsoft.com/office/drawing/2016/5/13/chartex" xmlns:cx6="http://schemas.microsoft.com/office/drawing/2016/5/12/chartex" xmlns:cx5="http://schemas.microsoft.com/office/drawing/2016/5/11/chartex" xmlns:cx4="http://schemas.microsoft.com/office/drawing/2016/5/10/chartex" xmlns:cx3="http://schemas.microsoft.com/office/drawing/2016/5/9/chartex" xmlns:cx2="http://schemas.microsoft.com/office/drawing/2015/10/21/chartex" xmlns:cx1="http://schemas.microsoft.com/office/drawing/2015/9/8/chartex" xmlns:cx="http://schemas.microsoft.com/office/drawing/2014/chartex" xmlns:wpc="http://schemas.microsoft.com/office/word/2010/wordprocessingCanvas" xmlns="" val="0"/>
+                          <a14:useLocalDpi xmlns:a14="http://schemas.microsoft.com/office/drawing/2010/main" val="0"/>
                         </a:ext>
                       </a:extLst>
                     </a:blip>
@@ -1332,7 +1541,21 @@
         <w:rPr>
           <w:lang w:val="en-US"/>
         </w:rPr>
-        <w:t>/api/libri</w:t>
+        <w:t>/</w:t>
+      </w:r>
+      <w:proofErr w:type="spellStart"/>
+      <w:r>
+        <w:rPr>
+          <w:lang w:val="en-US"/>
+        </w:rPr>
+        <w:t>api</w:t>
+      </w:r>
+      <w:proofErr w:type="spellEnd"/>
+      <w:r>
+        <w:rPr>
+          <w:lang w:val="en-US"/>
+        </w:rPr>
+        <w:t>/libri</w:t>
       </w:r>
     </w:p>
     <w:p>
@@ -1350,7 +1573,21 @@
         <w:rPr>
           <w:lang w:val="en-US"/>
         </w:rPr>
-        <w:t>/api/libri/:id</w:t>
+        <w:t>/</w:t>
+      </w:r>
+      <w:proofErr w:type="spellStart"/>
+      <w:r>
+        <w:rPr>
+          <w:lang w:val="en-US"/>
+        </w:rPr>
+        <w:t>api</w:t>
+      </w:r>
+      <w:proofErr w:type="spellEnd"/>
+      <w:r>
+        <w:rPr>
+          <w:lang w:val="en-US"/>
+        </w:rPr>
+        <w:t>/libri/:id</w:t>
       </w:r>
     </w:p>
     <w:p>
@@ -1368,8 +1605,30 @@
         <w:rPr>
           <w:lang w:val="en-US"/>
         </w:rPr>
-        <w:t>/api/prenotazioni</w:t>
-      </w:r>
+        <w:t>/</w:t>
+      </w:r>
+      <w:proofErr w:type="spellStart"/>
+      <w:r>
+        <w:rPr>
+          <w:lang w:val="en-US"/>
+        </w:rPr>
+        <w:t>api</w:t>
+      </w:r>
+      <w:proofErr w:type="spellEnd"/>
+      <w:r>
+        <w:rPr>
+          <w:lang w:val="en-US"/>
+        </w:rPr>
+        <w:t>/</w:t>
+      </w:r>
+      <w:proofErr w:type="spellStart"/>
+      <w:r>
+        <w:rPr>
+          <w:lang w:val="en-US"/>
+        </w:rPr>
+        <w:t>prenotazioni</w:t>
+      </w:r>
+      <w:proofErr w:type="spellEnd"/>
     </w:p>
     <w:p>
       <w:pPr>
@@ -1386,7 +1645,21 @@
         <w:rPr>
           <w:lang w:val="en-US"/>
         </w:rPr>
-        <w:t>/api/code</w:t>
+        <w:t>/</w:t>
+      </w:r>
+      <w:proofErr w:type="spellStart"/>
+      <w:r>
+        <w:rPr>
+          <w:lang w:val="en-US"/>
+        </w:rPr>
+        <w:t>api</w:t>
+      </w:r>
+      <w:proofErr w:type="spellEnd"/>
+      <w:r>
+        <w:rPr>
+          <w:lang w:val="en-US"/>
+        </w:rPr>
+        <w:t>/code</w:t>
       </w:r>
     </w:p>
     <w:p>
@@ -1404,8 +1677,30 @@
         <w:rPr>
           <w:lang w:val="en-US"/>
         </w:rPr>
-        <w:t>/api/utenti</w:t>
-      </w:r>
+        <w:t>/</w:t>
+      </w:r>
+      <w:proofErr w:type="spellStart"/>
+      <w:r>
+        <w:rPr>
+          <w:lang w:val="en-US"/>
+        </w:rPr>
+        <w:t>api</w:t>
+      </w:r>
+      <w:proofErr w:type="spellEnd"/>
+      <w:r>
+        <w:rPr>
+          <w:lang w:val="en-US"/>
+        </w:rPr>
+        <w:t>/</w:t>
+      </w:r>
+      <w:proofErr w:type="spellStart"/>
+      <w:r>
+        <w:rPr>
+          <w:lang w:val="en-US"/>
+        </w:rPr>
+        <w:t>utenti</w:t>
+      </w:r>
+      <w:proofErr w:type="spellEnd"/>
     </w:p>
     <w:p>
       <w:pPr>
@@ -1435,8 +1730,30 @@
         <w:rPr>
           <w:lang w:val="en-US"/>
         </w:rPr>
-        <w:t>/api/libri/aggiungi</w:t>
-      </w:r>
+        <w:t>/</w:t>
+      </w:r>
+      <w:proofErr w:type="spellStart"/>
+      <w:r>
+        <w:rPr>
+          <w:lang w:val="en-US"/>
+        </w:rPr>
+        <w:t>api</w:t>
+      </w:r>
+      <w:proofErr w:type="spellEnd"/>
+      <w:r>
+        <w:rPr>
+          <w:lang w:val="en-US"/>
+        </w:rPr>
+        <w:t>/libri/</w:t>
+      </w:r>
+      <w:proofErr w:type="spellStart"/>
+      <w:r>
+        <w:rPr>
+          <w:lang w:val="en-US"/>
+        </w:rPr>
+        <w:t>aggiungi</w:t>
+      </w:r>
+      <w:proofErr w:type="spellEnd"/>
     </w:p>
     <w:p>
       <w:pPr>
@@ -1453,7 +1770,21 @@
         <w:rPr>
           <w:lang w:val="en-US"/>
         </w:rPr>
-        <w:t>/api/login</w:t>
+        <w:t>/</w:t>
+      </w:r>
+      <w:proofErr w:type="spellStart"/>
+      <w:r>
+        <w:rPr>
+          <w:lang w:val="en-US"/>
+        </w:rPr>
+        <w:t>api</w:t>
+      </w:r>
+      <w:proofErr w:type="spellEnd"/>
+      <w:r>
+        <w:rPr>
+          <w:lang w:val="en-US"/>
+        </w:rPr>
+        <w:t>/login</w:t>
       </w:r>
     </w:p>
     <w:p>
@@ -1472,8 +1803,44 @@
         <w:rPr>
           <w:lang w:val="en-US"/>
         </w:rPr>
-        <w:t>/api/utenti/registrazione</w:t>
-      </w:r>
+        <w:t>/</w:t>
+      </w:r>
+      <w:proofErr w:type="spellStart"/>
+      <w:r>
+        <w:rPr>
+          <w:lang w:val="en-US"/>
+        </w:rPr>
+        <w:t>api</w:t>
+      </w:r>
+      <w:proofErr w:type="spellEnd"/>
+      <w:r>
+        <w:rPr>
+          <w:lang w:val="en-US"/>
+        </w:rPr>
+        <w:t>/</w:t>
+      </w:r>
+      <w:proofErr w:type="spellStart"/>
+      <w:r>
+        <w:rPr>
+          <w:lang w:val="en-US"/>
+        </w:rPr>
+        <w:t>utenti</w:t>
+      </w:r>
+      <w:proofErr w:type="spellEnd"/>
+      <w:r>
+        <w:rPr>
+          <w:lang w:val="en-US"/>
+        </w:rPr>
+        <w:t>/</w:t>
+      </w:r>
+      <w:proofErr w:type="spellStart"/>
+      <w:r>
+        <w:rPr>
+          <w:lang w:val="en-US"/>
+        </w:rPr>
+        <w:t>registrazione</w:t>
+      </w:r>
+      <w:proofErr w:type="spellEnd"/>
     </w:p>
     <w:p>
       <w:pPr>
@@ -1506,11 +1873,33 @@
           <w:lang w:val="en-US"/>
         </w:rPr>
       </w:pPr>
-      <w:r>
-        <w:rPr>
-          <w:lang w:val="en-US"/>
-        </w:rPr>
-        <w:t>api/libri/prenota/:id</w:t>
+      <w:proofErr w:type="spellStart"/>
+      <w:r>
+        <w:rPr>
+          <w:lang w:val="en-US"/>
+        </w:rPr>
+        <w:t>api</w:t>
+      </w:r>
+      <w:proofErr w:type="spellEnd"/>
+      <w:r>
+        <w:rPr>
+          <w:lang w:val="en-US"/>
+        </w:rPr>
+        <w:t>/libri/</w:t>
+      </w:r>
+      <w:proofErr w:type="spellStart"/>
+      <w:r>
+        <w:rPr>
+          <w:lang w:val="en-US"/>
+        </w:rPr>
+        <w:t>prenota</w:t>
+      </w:r>
+      <w:proofErr w:type="spellEnd"/>
+      <w:r>
+        <w:rPr>
+          <w:lang w:val="en-US"/>
+        </w:rPr>
+        <w:t>/:id</w:t>
       </w:r>
     </w:p>
     <w:p>
@@ -1528,7 +1917,35 @@
         <w:rPr>
           <w:lang w:val="en-US"/>
         </w:rPr>
-        <w:t>/api/libri/restituisci/:id</w:t>
+        <w:t>/</w:t>
+      </w:r>
+      <w:proofErr w:type="spellStart"/>
+      <w:r>
+        <w:rPr>
+          <w:lang w:val="en-US"/>
+        </w:rPr>
+        <w:t>api</w:t>
+      </w:r>
+      <w:proofErr w:type="spellEnd"/>
+      <w:r>
+        <w:rPr>
+          <w:lang w:val="en-US"/>
+        </w:rPr>
+        <w:t>/libri/</w:t>
+      </w:r>
+      <w:proofErr w:type="spellStart"/>
+      <w:r>
+        <w:rPr>
+          <w:lang w:val="en-US"/>
+        </w:rPr>
+        <w:t>restituisci</w:t>
+      </w:r>
+      <w:proofErr w:type="spellEnd"/>
+      <w:r>
+        <w:rPr>
+          <w:lang w:val="en-US"/>
+        </w:rPr>
+        <w:t>/:id</w:t>
       </w:r>
     </w:p>
     <w:p>
@@ -1559,18 +1976,44 @@
         <w:rPr>
           <w:lang w:val="en-US"/>
         </w:rPr>
+        <w:t>/</w:t>
+      </w:r>
+      <w:proofErr w:type="spellStart"/>
+      <w:r>
+        <w:rPr>
+          <w:lang w:val="en-US"/>
+        </w:rPr>
+        <w:t>api</w:t>
+      </w:r>
+      <w:proofErr w:type="spellEnd"/>
+      <w:r>
+        <w:rPr>
+          <w:lang w:val="en-US"/>
+        </w:rPr>
+        <w:t>/libri/:id</w:t>
+      </w:r>
+    </w:p>
+    <w:p>
+      <w:r>
+        <w:t>DELE</w:t>
+      </w:r>
+      <w:r>
+        <w:t>TE</w:t>
+      </w:r>
+    </w:p>
+    <w:p>
+      <w:pPr>
+        <w:pStyle w:val="Paragrafoelenco"/>
+        <w:numPr>
+          <w:ilvl w:val="0"/>
+          <w:numId w:val="19"/>
+        </w:numPr>
+      </w:pPr>
+      <w:r>
         <w:t>/api/libri/:id</w:t>
       </w:r>
     </w:p>
     <w:p>
-      <w:r>
-        <w:t>DELE</w:t>
-      </w:r>
-      <w:r>
-        <w:t>TE</w:t>
-      </w:r>
-    </w:p>
-    <w:p>
       <w:pPr>
         <w:pStyle w:val="Paragrafoelenco"/>
         <w:numPr>
@@ -1579,7 +2022,85 @@
         </w:numPr>
       </w:pPr>
       <w:r>
-        <w:t>/api/libri/:id</w:t>
+        <w:t>/</w:t>
+      </w:r>
+      <w:r>
+        <w:t>api/code/:</w:t>
+      </w:r>
+      <w:proofErr w:type="spellStart"/>
+      <w:r>
+        <w:t>idLibro</w:t>
+      </w:r>
+      <w:proofErr w:type="spellEnd"/>
+    </w:p>
+    <w:p/>
+    <w:p>
+      <w:pPr>
+        <w:rPr>
+          <w:color w:val="1AB39F" w:themeColor="accent6"/>
+        </w:rPr>
+      </w:pPr>
+      <w:r>
+        <w:rPr>
+          <w:color w:val="1AB39F" w:themeColor="accent6"/>
+          <w:sz w:val="24"/>
+          <w:szCs w:val="24"/>
+        </w:rPr>
+        <w:t>DATABASE</w:t>
+      </w:r>
+    </w:p>
+    <w:p>
+      <w:r>
+        <w:t>Per realizzare questa applicazione web abbiamo creato un database denominato “</w:t>
+      </w:r>
+      <w:proofErr w:type="spellStart"/>
+      <w:r>
+        <w:t>biblio</w:t>
+      </w:r>
+      <w:proofErr w:type="spellEnd"/>
+      <w:r>
+        <w:t>”</w:t>
+      </w:r>
+      <w:r>
+        <w:t xml:space="preserve"> su </w:t>
+      </w:r>
+      <w:hyperlink r:id="rId15" w:history="1">
+        <w:r>
+          <w:rPr>
+            <w:rStyle w:val="Collegamentoipertestuale"/>
+          </w:rPr>
+          <w:t>https://phpmyadmin</w:t>
+        </w:r>
+      </w:hyperlink>
+      <w:r>
+        <w:t>. Il database consente di visualizzare tutti i dati relativi ai libri disponibili identificabili dal titolo, autore, locandina e altri dati.</w:t>
+      </w:r>
+    </w:p>
+    <w:p>
+      <w:r>
+        <w:t>I dati vengono letti dal database</w:t>
+      </w:r>
+      <w:r>
+        <w:t>, sono presenti 4 diverse tabelle contenete ogniuna i propri attributi. Le cartelle sono collegate tra loro tramite “</w:t>
+      </w:r>
+      <w:proofErr w:type="spellStart"/>
+      <w:r>
+        <w:t>foreign</w:t>
+      </w:r>
+      <w:proofErr w:type="spellEnd"/>
+      <w:r>
+        <w:t xml:space="preserve"> key”.</w:t>
+      </w:r>
+    </w:p>
+    <w:p>
+      <w:r>
+        <w:t>Il database viene utilizzato anche per memorizzare i dati degli utenti come e-mail e password per il login.</w:t>
+      </w:r>
+    </w:p>
+    <w:p/>
+    <w:p>
+      <w:r>
+        <w:t>DOCUMENTAZIONE</w:t>
       </w:r>
     </w:p>
     <w:p>
@@ -1587,19 +2108,56 @@
         <w:pStyle w:val="Paragrafoelenco"/>
         <w:numPr>
           <w:ilvl w:val="0"/>
-          <w:numId w:val="19"/>
-        </w:numPr>
-      </w:pPr>
-      <w:r>
-        <w:t>/</w:t>
-      </w:r>
-      <w:r>
-        <w:t>api/code/:idLibro</w:t>
+          <w:numId w:val="22"/>
+        </w:numPr>
+      </w:pPr>
+      <w:r>
+        <w:t xml:space="preserve">NPM -&gt; </w:t>
+      </w:r>
+      <w:hyperlink r:id="rId16" w:history="1">
+        <w:r>
+          <w:rPr>
+            <w:rStyle w:val="Collegamentoipertestuale"/>
+          </w:rPr>
+          <w:t>https://www.npmjs.com/</w:t>
+        </w:r>
+      </w:hyperlink>
+    </w:p>
+    <w:p>
+      <w:pPr>
+        <w:pStyle w:val="Paragrafoelenco"/>
+        <w:numPr>
+          <w:ilvl w:val="0"/>
+          <w:numId w:val="22"/>
+        </w:numPr>
+      </w:pPr>
+      <w:r>
+        <w:t xml:space="preserve">BOOTSTRAP -&gt; </w:t>
+      </w:r>
+      <w:hyperlink r:id="rId17" w:history="1">
+        <w:r>
+          <w:rPr>
+            <w:rStyle w:val="Collegamentoipertestuale"/>
+          </w:rPr>
+          <w:t>https://getbootstrap.com/</w:t>
+        </w:r>
+      </w:hyperlink>
+    </w:p>
+    <w:p>
+      <w:pPr>
+        <w:pStyle w:val="Paragrafoelenco"/>
+        <w:numPr>
+          <w:ilvl w:val="0"/>
+          <w:numId w:val="22"/>
+        </w:numPr>
+      </w:pPr>
+      <w:r>
+        <w:t>Materiale didattico universitario</w:t>
       </w:r>
     </w:p>
     <w:p/>
     <w:sectPr>
-      <w:footerReference w:type="default" r:id="rId15"/>
+      <w:footerReference w:type="default" r:id="rId18"/>
       <w:pgSz w:w="11906" w:h="16838" w:code="9"/>
       <w:pgMar w:top="1728" w:right="1800" w:bottom="1440" w:left="1800" w:header="720" w:footer="720" w:gutter="0"/>
       <w:pgNumType w:start="0"/>
@@ -1612,8 +2170,8 @@
 </file>
 
 <file path=word/endnotes.xml><?xml version="1.0" encoding="utf-8"?>
-<w:endnotes xmlns:ve="http://schemas.openxmlformats.org/markup-compatibility/2006" xmlns:o="urn:schemas-microsoft-com:office:office" xmlns:r="http://schemas.openxmlformats.org/officeDocument/2006/relationships" xmlns:m="http://schemas.openxmlformats.org/officeDocument/2006/math" xmlns:v="urn:schemas-microsoft-com:vml" xmlns:wp="http://schemas.openxmlformats.org/drawingml/2006/wordprocessingDrawing" xmlns:w10="urn:schemas-microsoft-com:office:word" xmlns:w="http://schemas.openxmlformats.org/wordprocessingml/2006/main" xmlns:wne="http://schemas.microsoft.com/office/word/2006/wordml">
-  <w:endnote w:type="separator" w:id="0">
+<w:endnotes xmlns:wpc="http://schemas.microsoft.com/office/word/2010/wordprocessingCanvas" xmlns:cx="http://schemas.microsoft.com/office/drawing/2014/chartex" xmlns:cx1="http://schemas.microsoft.com/office/drawing/2015/9/8/chartex" xmlns:cx2="http://schemas.microsoft.com/office/drawing/2015/10/21/chartex" xmlns:cx3="http://schemas.microsoft.com/office/drawing/2016/5/9/chartex" xmlns:cx4="http://schemas.microsoft.com/office/drawing/2016/5/10/chartex" xmlns:cx5="http://schemas.microsoft.com/office/drawing/2016/5/11/chartex" xmlns:cx6="http://schemas.microsoft.com/office/drawing/2016/5/12/chartex" xmlns:cx7="http://schemas.microsoft.com/office/drawing/2016/5/13/chartex" xmlns:cx8="http://schemas.microsoft.com/office/drawing/2016/5/14/chartex" xmlns:mc="http://schemas.openxmlformats.org/markup-compatibility/2006" xmlns:aink="http://schemas.microsoft.com/office/drawing/2016/ink" xmlns:am3d="http://schemas.microsoft.com/office/drawing/2017/model3d" xmlns:o="urn:schemas-microsoft-com:office:office" xmlns:oel="http://schemas.microsoft.com/office/2019/extlst" xmlns:r="http://schemas.openxmlformats.org/officeDocument/2006/relationships" xmlns:m="http://schemas.openxmlformats.org/officeDocument/2006/math" xmlns:v="urn:schemas-microsoft-com:vml" xmlns:wp14="http://schemas.microsoft.com/office/word/2010/wordprocessingDrawing" xmlns:wp="http://schemas.openxmlformats.org/drawingml/2006/wordprocessingDrawing" xmlns:w10="urn:schemas-microsoft-com:office:word" xmlns:w="http://schemas.openxmlformats.org/wordprocessingml/2006/main" xmlns:w14="http://schemas.microsoft.com/office/word/2010/wordml" xmlns:w15="http://schemas.microsoft.com/office/word/2012/wordml" xmlns:w16cex="http://schemas.microsoft.com/office/word/2018/wordml/cex" xmlns:w16cid="http://schemas.microsoft.com/office/word/2016/wordml/cid" xmlns:w16="http://schemas.microsoft.com/office/word/2018/wordml" xmlns:w16du="http://schemas.microsoft.com/office/word/2023/wordml/word16du" xmlns:w16sdtdh="http://schemas.microsoft.com/office/word/2020/wordml/sdtdatahash" xmlns:w16se="http://schemas.microsoft.com/office/word/2015/wordml/symex" xmlns:wpg="http://schemas.microsoft.com/office/word/2010/wordprocessingGroup" xmlns:wpi="http://schemas.microsoft.com/office/word/2010/wordprocessingInk" xmlns:wne="http://schemas.microsoft.com/office/word/2006/wordml" xmlns:wps="http://schemas.microsoft.com/office/word/2010/wordprocessingShape" mc:Ignorable="w14 w15 w16se w16cid w16 w16cex w16sdtdh w16du wp14">
+  <w:endnote w:type="separator" w:id="-1">
     <w:p>
       <w:pPr>
         <w:spacing w:before="0" w:after="0" w:line="240" w:lineRule="auto"/>
@@ -1623,7 +2181,7 @@
       </w:r>
     </w:p>
   </w:endnote>
-  <w:endnote w:type="continuationSeparator" w:id="1">
+  <w:endnote w:type="continuationSeparator" w:id="0">
     <w:p>
       <w:pPr>
         <w:spacing w:before="0" w:after="0" w:line="240" w:lineRule="auto"/>
@@ -1637,7 +2195,7 @@
 </file>
 
 <file path=word/footer1.xml><?xml version="1.0" encoding="utf-8"?>
-<w:ftr xmlns:ve="http://schemas.openxmlformats.org/markup-compatibility/2006" xmlns:o="urn:schemas-microsoft-com:office:office" xmlns:r="http://schemas.openxmlformats.org/officeDocument/2006/relationships" xmlns:m="http://schemas.openxmlformats.org/officeDocument/2006/math" xmlns:v="urn:schemas-microsoft-com:vml" xmlns:wp="http://schemas.openxmlformats.org/drawingml/2006/wordprocessingDrawing" xmlns:w10="urn:schemas-microsoft-com:office:word" xmlns:w="http://schemas.openxmlformats.org/wordprocessingml/2006/main" xmlns:wne="http://schemas.microsoft.com/office/word/2006/wordml">
+<w:ftr xmlns:wpc="http://schemas.microsoft.com/office/word/2010/wordprocessingCanvas" xmlns:cx="http://schemas.microsoft.com/office/drawing/2014/chartex" xmlns:cx1="http://schemas.microsoft.com/office/drawing/2015/9/8/chartex" xmlns:cx2="http://schemas.microsoft.com/office/drawing/2015/10/21/chartex" xmlns:cx3="http://schemas.microsoft.com/office/drawing/2016/5/9/chartex" xmlns:cx4="http://schemas.microsoft.com/office/drawing/2016/5/10/chartex" xmlns:cx5="http://schemas.microsoft.com/office/drawing/2016/5/11/chartex" xmlns:cx6="http://schemas.microsoft.com/office/drawing/2016/5/12/chartex" xmlns:cx7="http://schemas.microsoft.com/office/drawing/2016/5/13/chartex" xmlns:cx8="http://schemas.microsoft.com/office/drawing/2016/5/14/chartex" xmlns:mc="http://schemas.openxmlformats.org/markup-compatibility/2006" xmlns:aink="http://schemas.microsoft.com/office/drawing/2016/ink" xmlns:am3d="http://schemas.microsoft.com/office/drawing/2017/model3d" xmlns:o="urn:schemas-microsoft-com:office:office" xmlns:oel="http://schemas.microsoft.com/office/2019/extlst" xmlns:r="http://schemas.openxmlformats.org/officeDocument/2006/relationships" xmlns:m="http://schemas.openxmlformats.org/officeDocument/2006/math" xmlns:v="urn:schemas-microsoft-com:vml" xmlns:wp14="http://schemas.microsoft.com/office/word/2010/wordprocessingDrawing" xmlns:wp="http://schemas.openxmlformats.org/drawingml/2006/wordprocessingDrawing" xmlns:w10="urn:schemas-microsoft-com:office:word" xmlns:w="http://schemas.openxmlformats.org/wordprocessingml/2006/main" xmlns:w14="http://schemas.microsoft.com/office/word/2010/wordml" xmlns:w15="http://schemas.microsoft.com/office/word/2012/wordml" xmlns:w16cex="http://schemas.microsoft.com/office/word/2018/wordml/cex" xmlns:w16cid="http://schemas.microsoft.com/office/word/2016/wordml/cid" xmlns:w16="http://schemas.microsoft.com/office/word/2018/wordml" xmlns:w16du="http://schemas.microsoft.com/office/word/2023/wordml/word16du" xmlns:w16sdtdh="http://schemas.microsoft.com/office/word/2020/wordml/sdtdatahash" xmlns:w16se="http://schemas.microsoft.com/office/word/2015/wordml/symex" xmlns:wpg="http://schemas.microsoft.com/office/word/2010/wordprocessingGroup" xmlns:wpi="http://schemas.microsoft.com/office/word/2010/wordprocessingInk" xmlns:wne="http://schemas.microsoft.com/office/word/2006/wordml" xmlns:wps="http://schemas.microsoft.com/office/word/2010/wordprocessingShape" mc:Ignorable="w14 w15 w16se w16cid w16 w16cex w16sdtdh w16du wp14">
   <w:p>
     <w:pPr>
       <w:pStyle w:val="Pidipagina"/>
@@ -1692,8 +2250,8 @@
 </file>
 
 <file path=word/footnotes.xml><?xml version="1.0" encoding="utf-8"?>
-<w:footnotes xmlns:ve="http://schemas.openxmlformats.org/markup-compatibility/2006" xmlns:o="urn:schemas-microsoft-com:office:office" xmlns:r="http://schemas.openxmlformats.org/officeDocument/2006/relationships" xmlns:m="http://schemas.openxmlformats.org/officeDocument/2006/math" xmlns:v="urn:schemas-microsoft-com:vml" xmlns:wp="http://schemas.openxmlformats.org/drawingml/2006/wordprocessingDrawing" xmlns:w10="urn:schemas-microsoft-com:office:word" xmlns:w="http://schemas.openxmlformats.org/wordprocessingml/2006/main" xmlns:wne="http://schemas.microsoft.com/office/word/2006/wordml">
-  <w:footnote w:type="separator" w:id="0">
+<w:footnotes xmlns:wpc="http://schemas.microsoft.com/office/word/2010/wordprocessingCanvas" xmlns:cx="http://schemas.microsoft.com/office/drawing/2014/chartex" xmlns:cx1="http://schemas.microsoft.com/office/drawing/2015/9/8/chartex" xmlns:cx2="http://schemas.microsoft.com/office/drawing/2015/10/21/chartex" xmlns:cx3="http://schemas.microsoft.com/office/drawing/2016/5/9/chartex" xmlns:cx4="http://schemas.microsoft.com/office/drawing/2016/5/10/chartex" xmlns:cx5="http://schemas.microsoft.com/office/drawing/2016/5/11/chartex" xmlns:cx6="http://schemas.microsoft.com/office/drawing/2016/5/12/chartex" xmlns:cx7="http://schemas.microsoft.com/office/drawing/2016/5/13/chartex" xmlns:cx8="http://schemas.microsoft.com/office/drawing/2016/5/14/chartex" xmlns:mc="http://schemas.openxmlformats.org/markup-compatibility/2006" xmlns:aink="http://schemas.microsoft.com/office/drawing/2016/ink" xmlns:am3d="http://schemas.microsoft.com/office/drawing/2017/model3d" xmlns:o="urn:schemas-microsoft-com:office:office" xmlns:oel="http://schemas.microsoft.com/office/2019/extlst" xmlns:r="http://schemas.openxmlformats.org/officeDocument/2006/relationships" xmlns:m="http://schemas.openxmlformats.org/officeDocument/2006/math" xmlns:v="urn:schemas-microsoft-com:vml" xmlns:wp14="http://schemas.microsoft.com/office/word/2010/wordprocessingDrawing" xmlns:wp="http://schemas.openxmlformats.org/drawingml/2006/wordprocessingDrawing" xmlns:w10="urn:schemas-microsoft-com:office:word" xmlns:w="http://schemas.openxmlformats.org/wordprocessingml/2006/main" xmlns:w14="http://schemas.microsoft.com/office/word/2010/wordml" xmlns:w15="http://schemas.microsoft.com/office/word/2012/wordml" xmlns:w16cex="http://schemas.microsoft.com/office/word/2018/wordml/cex" xmlns:w16cid="http://schemas.microsoft.com/office/word/2016/wordml/cid" xmlns:w16="http://schemas.microsoft.com/office/word/2018/wordml" xmlns:w16du="http://schemas.microsoft.com/office/word/2023/wordml/word16du" xmlns:w16sdtdh="http://schemas.microsoft.com/office/word/2020/wordml/sdtdatahash" xmlns:w16se="http://schemas.microsoft.com/office/word/2015/wordml/symex" xmlns:wpg="http://schemas.microsoft.com/office/word/2010/wordprocessingGroup" xmlns:wpi="http://schemas.microsoft.com/office/word/2010/wordprocessingInk" xmlns:wne="http://schemas.microsoft.com/office/word/2006/wordml" xmlns:wps="http://schemas.microsoft.com/office/word/2010/wordprocessingShape" mc:Ignorable="w14 w15 w16se w16cid w16 w16cex w16sdtdh w16du wp14">
+  <w:footnote w:type="separator" w:id="-1">
     <w:p>
       <w:pPr>
         <w:spacing w:before="0" w:after="0" w:line="240" w:lineRule="auto"/>
@@ -1703,7 +2261,7 @@
       </w:r>
     </w:p>
   </w:footnote>
-  <w:footnote w:type="continuationSeparator" w:id="1">
+  <w:footnote w:type="continuationSeparator" w:id="0">
     <w:p>
       <w:pPr>
         <w:spacing w:before="0" w:after="0" w:line="240" w:lineRule="auto"/>
@@ -1717,8 +2275,8 @@
 </file>
 
 <file path=word/numbering.xml><?xml version="1.0" encoding="utf-8"?>
-<w:numbering xmlns:ve="http://schemas.openxmlformats.org/markup-compatibility/2006" xmlns:o="urn:schemas-microsoft-com:office:office" xmlns:r="http://schemas.openxmlformats.org/officeDocument/2006/relationships" xmlns:m="http://schemas.openxmlformats.org/officeDocument/2006/math" xmlns:v="urn:schemas-microsoft-com:vml" xmlns:wp="http://schemas.openxmlformats.org/drawingml/2006/wordprocessingDrawing" xmlns:w10="urn:schemas-microsoft-com:office:word" xmlns:w="http://schemas.openxmlformats.org/wordprocessingml/2006/main" xmlns:wne="http://schemas.microsoft.com/office/word/2006/wordml">
-  <w:abstractNum w:abstractNumId="0">
+<w:numbering xmlns:wpc="http://schemas.microsoft.com/office/word/2010/wordprocessingCanvas" xmlns:cx="http://schemas.microsoft.com/office/drawing/2014/chartex" xmlns:cx1="http://schemas.microsoft.com/office/drawing/2015/9/8/chartex" xmlns:cx2="http://schemas.microsoft.com/office/drawing/2015/10/21/chartex" xmlns:cx3="http://schemas.microsoft.com/office/drawing/2016/5/9/chartex" xmlns:cx4="http://schemas.microsoft.com/office/drawing/2016/5/10/chartex" xmlns:cx5="http://schemas.microsoft.com/office/drawing/2016/5/11/chartex" xmlns:cx6="http://schemas.microsoft.com/office/drawing/2016/5/12/chartex" xmlns:cx7="http://schemas.microsoft.com/office/drawing/2016/5/13/chartex" xmlns:cx8="http://schemas.microsoft.com/office/drawing/2016/5/14/chartex" xmlns:mc="http://schemas.openxmlformats.org/markup-compatibility/2006" xmlns:aink="http://schemas.microsoft.com/office/drawing/2016/ink" xmlns:am3d="http://schemas.microsoft.com/office/drawing/2017/model3d" xmlns:o="urn:schemas-microsoft-com:office:office" xmlns:oel="http://schemas.microsoft.com/office/2019/extlst" xmlns:r="http://schemas.openxmlformats.org/officeDocument/2006/relationships" xmlns:m="http://schemas.openxmlformats.org/officeDocument/2006/math" xmlns:v="urn:schemas-microsoft-com:vml" xmlns:wp14="http://schemas.microsoft.com/office/word/2010/wordprocessingDrawing" xmlns:wp="http://schemas.openxmlformats.org/drawingml/2006/wordprocessingDrawing" xmlns:w10="urn:schemas-microsoft-com:office:word" xmlns:w="http://schemas.openxmlformats.org/wordprocessingml/2006/main" xmlns:w14="http://schemas.microsoft.com/office/word/2010/wordml" xmlns:w15="http://schemas.microsoft.com/office/word/2012/wordml" xmlns:w16cex="http://schemas.microsoft.com/office/word/2018/wordml/cex" xmlns:w16cid="http://schemas.microsoft.com/office/word/2016/wordml/cid" xmlns:w16="http://schemas.microsoft.com/office/word/2018/wordml" xmlns:w16du="http://schemas.microsoft.com/office/word/2023/wordml/word16du" xmlns:w16sdtdh="http://schemas.microsoft.com/office/word/2020/wordml/sdtdatahash" xmlns:w16se="http://schemas.microsoft.com/office/word/2015/wordml/symex" xmlns:wpg="http://schemas.microsoft.com/office/word/2010/wordprocessingGroup" xmlns:wpi="http://schemas.microsoft.com/office/word/2010/wordprocessingInk" xmlns:wne="http://schemas.microsoft.com/office/word/2006/wordml" xmlns:wps="http://schemas.microsoft.com/office/word/2010/wordprocessingShape" mc:Ignorable="w14 w15 w16se w16cid w16 w16cex w16sdtdh w16du wp14">
+  <w:abstractNum w:abstractNumId="0" w15:restartNumberingAfterBreak="0">
     <w:nsid w:val="FFFFFF7C"/>
     <w:multiLevelType w:val="singleLevel"/>
     <w:tmpl w:val="61E62248"/>
@@ -1735,7 +2293,7 @@
       </w:pPr>
     </w:lvl>
   </w:abstractNum>
-  <w:abstractNum w:abstractNumId="1">
+  <w:abstractNum w:abstractNumId="1" w15:restartNumberingAfterBreak="0">
     <w:nsid w:val="FFFFFF7D"/>
     <w:multiLevelType w:val="singleLevel"/>
     <w:tmpl w:val="DADA94F2"/>
@@ -1752,7 +2310,7 @@
       </w:pPr>
     </w:lvl>
   </w:abstractNum>
-  <w:abstractNum w:abstractNumId="2">
+  <w:abstractNum w:abstractNumId="2" w15:restartNumberingAfterBreak="0">
     <w:nsid w:val="FFFFFF7E"/>
     <w:multiLevelType w:val="singleLevel"/>
     <w:tmpl w:val="A0E4E5B2"/>
@@ -1769,7 +2327,7 @@
       </w:pPr>
     </w:lvl>
   </w:abstractNum>
-  <w:abstractNum w:abstractNumId="3">
+  <w:abstractNum w:abstractNumId="3" w15:restartNumberingAfterBreak="0">
     <w:nsid w:val="FFFFFF7F"/>
     <w:multiLevelType w:val="singleLevel"/>
     <w:tmpl w:val="B4188A06"/>
@@ -1786,7 +2344,7 @@
       </w:pPr>
     </w:lvl>
   </w:abstractNum>
-  <w:abstractNum w:abstractNumId="4">
+  <w:abstractNum w:abstractNumId="4" w15:restartNumberingAfterBreak="0">
     <w:nsid w:val="FFFFFF80"/>
     <w:multiLevelType w:val="singleLevel"/>
     <w:tmpl w:val="1E0C080A"/>
@@ -1806,7 +2364,7 @@
       </w:rPr>
     </w:lvl>
   </w:abstractNum>
-  <w:abstractNum w:abstractNumId="5">
+  <w:abstractNum w:abstractNumId="5" w15:restartNumberingAfterBreak="0">
     <w:nsid w:val="FFFFFF81"/>
     <w:multiLevelType w:val="singleLevel"/>
     <w:tmpl w:val="CB9E1936"/>
@@ -1826,7 +2384,7 @@
       </w:rPr>
     </w:lvl>
   </w:abstractNum>
-  <w:abstractNum w:abstractNumId="6">
+  <w:abstractNum w:abstractNumId="6" w15:restartNumberingAfterBreak="0">
     <w:nsid w:val="FFFFFF82"/>
     <w:multiLevelType w:val="singleLevel"/>
     <w:tmpl w:val="13A06938"/>
@@ -1846,7 +2404,7 @@
       </w:rPr>
     </w:lvl>
   </w:abstractNum>
-  <w:abstractNum w:abstractNumId="7">
+  <w:abstractNum w:abstractNumId="7" w15:restartNumberingAfterBreak="0">
     <w:nsid w:val="FFFFFF83"/>
     <w:multiLevelType w:val="singleLevel"/>
     <w:tmpl w:val="93C8D00C"/>
@@ -1866,7 +2424,7 @@
       </w:rPr>
     </w:lvl>
   </w:abstractNum>
-  <w:abstractNum w:abstractNumId="8">
+  <w:abstractNum w:abstractNumId="8" w15:restartNumberingAfterBreak="0">
     <w:nsid w:val="FFFFFF88"/>
     <w:multiLevelType w:val="singleLevel"/>
     <w:tmpl w:val="B87E3E76"/>
@@ -1884,7 +2442,7 @@
       </w:pPr>
     </w:lvl>
   </w:abstractNum>
-  <w:abstractNum w:abstractNumId="9">
+  <w:abstractNum w:abstractNumId="9" w15:restartNumberingAfterBreak="0">
     <w:nsid w:val="FFFFFF89"/>
     <w:multiLevelType w:val="singleLevel"/>
     <w:tmpl w:val="BAA6FCB4"/>
@@ -1903,7 +2461,7 @@
       </w:rPr>
     </w:lvl>
   </w:abstractNum>
-  <w:abstractNum w:abstractNumId="10">
+  <w:abstractNum w:abstractNumId="10" w15:restartNumberingAfterBreak="0">
     <w:nsid w:val="01122BF4"/>
     <w:multiLevelType w:val="multilevel"/>
     <w:tmpl w:val="0409001D"/>
@@ -1989,7 +2547,7 @@
       </w:pPr>
     </w:lvl>
   </w:abstractNum>
-  <w:abstractNum w:abstractNumId="11">
+  <w:abstractNum w:abstractNumId="11" w15:restartNumberingAfterBreak="0">
     <w:nsid w:val="04B538C1"/>
     <w:multiLevelType w:val="hybridMultilevel"/>
     <w:tmpl w:val="28942E0A"/>
@@ -2102,7 +2660,7 @@
       </w:rPr>
     </w:lvl>
   </w:abstractNum>
-  <w:abstractNum w:abstractNumId="12">
+  <w:abstractNum w:abstractNumId="12" w15:restartNumberingAfterBreak="0">
     <w:nsid w:val="0B4C05DE"/>
     <w:multiLevelType w:val="hybridMultilevel"/>
     <w:tmpl w:val="E73EFA2C"/>
@@ -2215,7 +2773,7 @@
       </w:rPr>
     </w:lvl>
   </w:abstractNum>
-  <w:abstractNum w:abstractNumId="13">
+  <w:abstractNum w:abstractNumId="13" w15:restartNumberingAfterBreak="0">
     <w:nsid w:val="0D483622"/>
     <w:multiLevelType w:val="multilevel"/>
     <w:tmpl w:val="04090023"/>
@@ -2302,7 +2860,7 @@
       </w:pPr>
     </w:lvl>
   </w:abstractNum>
-  <w:abstractNum w:abstractNumId="14">
+  <w:abstractNum w:abstractNumId="14" w15:restartNumberingAfterBreak="0">
     <w:nsid w:val="1CF76044"/>
     <w:multiLevelType w:val="hybridMultilevel"/>
     <w:tmpl w:val="B07292CE"/>
@@ -2415,7 +2973,7 @@
       </w:rPr>
     </w:lvl>
   </w:abstractNum>
-  <w:abstractNum w:abstractNumId="15">
+  <w:abstractNum w:abstractNumId="15" w15:restartNumberingAfterBreak="0">
     <w:nsid w:val="1FCB69F0"/>
     <w:multiLevelType w:val="hybridMultilevel"/>
     <w:tmpl w:val="B0564DC2"/>
@@ -2528,7 +3086,7 @@
       </w:rPr>
     </w:lvl>
   </w:abstractNum>
-  <w:abstractNum w:abstractNumId="16">
+  <w:abstractNum w:abstractNumId="16" w15:restartNumberingAfterBreak="0">
     <w:nsid w:val="47164D09"/>
     <w:multiLevelType w:val="multilevel"/>
     <w:tmpl w:val="0409001F"/>
@@ -2614,7 +3172,7 @@
       </w:pPr>
     </w:lvl>
   </w:abstractNum>
-  <w:abstractNum w:abstractNumId="17">
+  <w:abstractNum w:abstractNumId="17" w15:restartNumberingAfterBreak="0">
     <w:nsid w:val="7293341E"/>
     <w:multiLevelType w:val="hybridMultilevel"/>
     <w:tmpl w:val="9F5C36F8"/>
@@ -2727,7 +3285,7 @@
       </w:rPr>
     </w:lvl>
   </w:abstractNum>
-  <w:abstractNum w:abstractNumId="18">
+  <w:abstractNum w:abstractNumId="18" w15:restartNumberingAfterBreak="0">
     <w:nsid w:val="75D777A3"/>
     <w:multiLevelType w:val="hybridMultilevel"/>
     <w:tmpl w:val="D05AB4DE"/>
@@ -2813,74 +3371,190 @@
       </w:pPr>
     </w:lvl>
   </w:abstractNum>
-  <w:num w:numId="1">
+  <w:abstractNum w:abstractNumId="19" w15:restartNumberingAfterBreak="0">
+    <w:nsid w:val="7D822B26"/>
+    <w:multiLevelType w:val="hybridMultilevel"/>
+    <w:tmpl w:val="0E36A59C"/>
+    <w:lvl w:ilvl="0" w:tplc="04100001">
+      <w:start w:val="1"/>
+      <w:numFmt w:val="bullet"/>
+      <w:lvlText w:val=""/>
+      <w:lvlJc w:val="left"/>
+      <w:pPr>
+        <w:ind w:left="720" w:hanging="360"/>
+      </w:pPr>
+      <w:rPr>
+        <w:rFonts w:ascii="Symbol" w:hAnsi="Symbol" w:hint="default"/>
+      </w:rPr>
+    </w:lvl>
+    <w:lvl w:ilvl="1" w:tplc="04100003" w:tentative="1">
+      <w:start w:val="1"/>
+      <w:numFmt w:val="bullet"/>
+      <w:lvlText w:val="o"/>
+      <w:lvlJc w:val="left"/>
+      <w:pPr>
+        <w:ind w:left="1440" w:hanging="360"/>
+      </w:pPr>
+      <w:rPr>
+        <w:rFonts w:ascii="Courier New" w:hAnsi="Courier New" w:cs="Courier New" w:hint="default"/>
+      </w:rPr>
+    </w:lvl>
+    <w:lvl w:ilvl="2" w:tplc="04100005" w:tentative="1">
+      <w:start w:val="1"/>
+      <w:numFmt w:val="bullet"/>
+      <w:lvlText w:val=""/>
+      <w:lvlJc w:val="left"/>
+      <w:pPr>
+        <w:ind w:left="2160" w:hanging="360"/>
+      </w:pPr>
+      <w:rPr>
+        <w:rFonts w:ascii="Wingdings" w:hAnsi="Wingdings" w:hint="default"/>
+      </w:rPr>
+    </w:lvl>
+    <w:lvl w:ilvl="3" w:tplc="04100001" w:tentative="1">
+      <w:start w:val="1"/>
+      <w:numFmt w:val="bullet"/>
+      <w:lvlText w:val=""/>
+      <w:lvlJc w:val="left"/>
+      <w:pPr>
+        <w:ind w:left="2880" w:hanging="360"/>
+      </w:pPr>
+      <w:rPr>
+        <w:rFonts w:ascii="Symbol" w:hAnsi="Symbol" w:hint="default"/>
+      </w:rPr>
+    </w:lvl>
+    <w:lvl w:ilvl="4" w:tplc="04100003" w:tentative="1">
+      <w:start w:val="1"/>
+      <w:numFmt w:val="bullet"/>
+      <w:lvlText w:val="o"/>
+      <w:lvlJc w:val="left"/>
+      <w:pPr>
+        <w:ind w:left="3600" w:hanging="360"/>
+      </w:pPr>
+      <w:rPr>
+        <w:rFonts w:ascii="Courier New" w:hAnsi="Courier New" w:cs="Courier New" w:hint="default"/>
+      </w:rPr>
+    </w:lvl>
+    <w:lvl w:ilvl="5" w:tplc="04100005" w:tentative="1">
+      <w:start w:val="1"/>
+      <w:numFmt w:val="bullet"/>
+      <w:lvlText w:val=""/>
+      <w:lvlJc w:val="left"/>
+      <w:pPr>
+        <w:ind w:left="4320" w:hanging="360"/>
+      </w:pPr>
+      <w:rPr>
+        <w:rFonts w:ascii="Wingdings" w:hAnsi="Wingdings" w:hint="default"/>
+      </w:rPr>
+    </w:lvl>
+    <w:lvl w:ilvl="6" w:tplc="04100001" w:tentative="1">
+      <w:start w:val="1"/>
+      <w:numFmt w:val="bullet"/>
+      <w:lvlText w:val=""/>
+      <w:lvlJc w:val="left"/>
+      <w:pPr>
+        <w:ind w:left="5040" w:hanging="360"/>
+      </w:pPr>
+      <w:rPr>
+        <w:rFonts w:ascii="Symbol" w:hAnsi="Symbol" w:hint="default"/>
+      </w:rPr>
+    </w:lvl>
+    <w:lvl w:ilvl="7" w:tplc="04100003" w:tentative="1">
+      <w:start w:val="1"/>
+      <w:numFmt w:val="bullet"/>
+      <w:lvlText w:val="o"/>
+      <w:lvlJc w:val="left"/>
+      <w:pPr>
+        <w:ind w:left="5760" w:hanging="360"/>
+      </w:pPr>
+      <w:rPr>
+        <w:rFonts w:ascii="Courier New" w:hAnsi="Courier New" w:cs="Courier New" w:hint="default"/>
+      </w:rPr>
+    </w:lvl>
+    <w:lvl w:ilvl="8" w:tplc="04100005" w:tentative="1">
+      <w:start w:val="1"/>
+      <w:numFmt w:val="bullet"/>
+      <w:lvlText w:val=""/>
+      <w:lvlJc w:val="left"/>
+      <w:pPr>
+        <w:ind w:left="6480" w:hanging="360"/>
+      </w:pPr>
+      <w:rPr>
+        <w:rFonts w:ascii="Wingdings" w:hAnsi="Wingdings" w:hint="default"/>
+      </w:rPr>
+    </w:lvl>
+  </w:abstractNum>
+  <w:num w:numId="1" w16cid:durableId="1475831053">
     <w:abstractNumId w:val="9"/>
   </w:num>
-  <w:num w:numId="2">
+  <w:num w:numId="2" w16cid:durableId="1292370451">
     <w:abstractNumId w:val="8"/>
   </w:num>
-  <w:num w:numId="3">
+  <w:num w:numId="3" w16cid:durableId="1928731447">
     <w:abstractNumId w:val="8"/>
   </w:num>
-  <w:num w:numId="4">
+  <w:num w:numId="4" w16cid:durableId="2056856196">
     <w:abstractNumId w:val="9"/>
   </w:num>
-  <w:num w:numId="5">
+  <w:num w:numId="5" w16cid:durableId="2005696288">
     <w:abstractNumId w:val="16"/>
   </w:num>
-  <w:num w:numId="6">
+  <w:num w:numId="6" w16cid:durableId="103693296">
     <w:abstractNumId w:val="10"/>
   </w:num>
-  <w:num w:numId="7">
+  <w:num w:numId="7" w16cid:durableId="1343046267">
     <w:abstractNumId w:val="13"/>
   </w:num>
-  <w:num w:numId="8">
+  <w:num w:numId="8" w16cid:durableId="1116408143">
     <w:abstractNumId w:val="7"/>
   </w:num>
-  <w:num w:numId="9">
+  <w:num w:numId="9" w16cid:durableId="696201085">
     <w:abstractNumId w:val="6"/>
   </w:num>
-  <w:num w:numId="10">
+  <w:num w:numId="10" w16cid:durableId="1004014303">
     <w:abstractNumId w:val="5"/>
   </w:num>
-  <w:num w:numId="11">
+  <w:num w:numId="11" w16cid:durableId="995886961">
     <w:abstractNumId w:val="4"/>
   </w:num>
-  <w:num w:numId="12">
+  <w:num w:numId="12" w16cid:durableId="1255281315">
     <w:abstractNumId w:val="3"/>
   </w:num>
-  <w:num w:numId="13">
+  <w:num w:numId="13" w16cid:durableId="1087851107">
     <w:abstractNumId w:val="2"/>
   </w:num>
-  <w:num w:numId="14">
+  <w:num w:numId="14" w16cid:durableId="1584021966">
     <w:abstractNumId w:val="1"/>
   </w:num>
-  <w:num w:numId="15">
+  <w:num w:numId="15" w16cid:durableId="1386176903">
     <w:abstractNumId w:val="0"/>
   </w:num>
-  <w:num w:numId="16">
+  <w:num w:numId="16" w16cid:durableId="2043631610">
     <w:abstractNumId w:val="17"/>
   </w:num>
-  <w:num w:numId="17">
+  <w:num w:numId="17" w16cid:durableId="1531140345">
     <w:abstractNumId w:val="18"/>
   </w:num>
-  <w:num w:numId="18">
+  <w:num w:numId="18" w16cid:durableId="1509515068">
     <w:abstractNumId w:val="15"/>
   </w:num>
-  <w:num w:numId="19">
+  <w:num w:numId="19" w16cid:durableId="906845929">
     <w:abstractNumId w:val="12"/>
   </w:num>
-  <w:num w:numId="20">
+  <w:num w:numId="20" w16cid:durableId="247814728">
     <w:abstractNumId w:val="14"/>
   </w:num>
-  <w:num w:numId="21">
+  <w:num w:numId="21" w16cid:durableId="912130133">
     <w:abstractNumId w:val="11"/>
+  </w:num>
+  <w:num w:numId="22" w16cid:durableId="1795370560">
+    <w:abstractNumId w:val="19"/>
   </w:num>
 </w:numbering>
 </file>
 
 <file path=word/styles.xml><?xml version="1.0" encoding="utf-8"?>
-<w:styles xmlns:r="http://schemas.openxmlformats.org/officeDocument/2006/relationships" xmlns:w="http://schemas.openxmlformats.org/wordprocessingml/2006/main">
+<w:styles xmlns:mc="http://schemas.openxmlformats.org/markup-compatibility/2006" xmlns:r="http://schemas.openxmlformats.org/officeDocument/2006/relationships" xmlns:w="http://schemas.openxmlformats.org/wordprocessingml/2006/main" xmlns:w14="http://schemas.microsoft.com/office/word/2010/wordml" xmlns:w15="http://schemas.microsoft.com/office/word/2012/wordml" xmlns:w16cex="http://schemas.microsoft.com/office/word/2018/wordml/cex" xmlns:w16cid="http://schemas.microsoft.com/office/word/2016/wordml/cid" xmlns:w16="http://schemas.microsoft.com/office/word/2018/wordml" xmlns:w16du="http://schemas.microsoft.com/office/word/2023/wordml/word16du" xmlns:w16sdtdh="http://schemas.microsoft.com/office/word/2020/wordml/sdtdatahash" xmlns:w16se="http://schemas.microsoft.com/office/word/2015/wordml/symex" mc:Ignorable="w14 w15 w16se w16cid w16 w16cex w16sdtdh w16du">
   <w:docDefaults>
     <w:rPrDefault>
       <w:rPr>
@@ -2897,146 +3571,383 @@
       </w:pPr>
     </w:pPrDefault>
   </w:docDefaults>
-  <w:latentStyles w:defLockedState="0" w:defUIPriority="99" w:defSemiHidden="1" w:defUnhideWhenUsed="1" w:defQFormat="0" w:count="267">
-    <w:lsdException w:name="Normal" w:semiHidden="0" w:uiPriority="0" w:unhideWhenUsed="0" w:qFormat="1"/>
-    <w:lsdException w:name="heading 1" w:semiHidden="0" w:uiPriority="9" w:unhideWhenUsed="0" w:qFormat="1"/>
-    <w:lsdException w:name="heading 2" w:uiPriority="9" w:qFormat="1"/>
-    <w:lsdException w:name="heading 3" w:uiPriority="9" w:qFormat="1"/>
-    <w:lsdException w:name="heading 4" w:uiPriority="9" w:qFormat="1"/>
-    <w:lsdException w:name="heading 5" w:uiPriority="9" w:qFormat="1"/>
-    <w:lsdException w:name="heading 6" w:uiPriority="9" w:qFormat="1"/>
-    <w:lsdException w:name="heading 7" w:uiPriority="9" w:qFormat="1"/>
-    <w:lsdException w:name="heading 8" w:uiPriority="9" w:qFormat="1"/>
-    <w:lsdException w:name="heading 9" w:uiPriority="9" w:qFormat="1"/>
-    <w:lsdException w:name="toc 1" w:uiPriority="39"/>
-    <w:lsdException w:name="toc 2" w:uiPriority="39"/>
-    <w:lsdException w:name="toc 3" w:uiPriority="39"/>
-    <w:lsdException w:name="toc 4" w:uiPriority="39"/>
-    <w:lsdException w:name="toc 5" w:uiPriority="39"/>
-    <w:lsdException w:name="toc 6" w:uiPriority="39"/>
-    <w:lsdException w:name="toc 7" w:uiPriority="39"/>
-    <w:lsdException w:name="toc 8" w:uiPriority="39"/>
-    <w:lsdException w:name="toc 9" w:uiPriority="39"/>
-    <w:lsdException w:name="caption" w:uiPriority="35" w:qFormat="1"/>
-    <w:lsdException w:name="List Bullet" w:uiPriority="10" w:qFormat="1"/>
-    <w:lsdException w:name="List Number" w:uiPriority="11" w:qFormat="1"/>
-    <w:lsdException w:name="Title" w:uiPriority="2" w:qFormat="1"/>
-    <w:lsdException w:name="Default Paragraph Font" w:uiPriority="1"/>
-    <w:lsdException w:name="Subtitle" w:uiPriority="3" w:qFormat="1"/>
-    <w:lsdException w:name="Strong" w:uiPriority="22" w:qFormat="1"/>
-    <w:lsdException w:name="Emphasis" w:uiPriority="20" w:qFormat="1"/>
-    <w:lsdException w:name="Table Grid" w:semiHidden="0" w:uiPriority="39" w:unhideWhenUsed="0"/>
-    <w:lsdException w:name="Placeholder Text" w:unhideWhenUsed="0"/>
-    <w:lsdException w:name="No Spacing" w:uiPriority="1" w:qFormat="1"/>
-    <w:lsdException w:name="Light Shading" w:semiHidden="0" w:uiPriority="60" w:unhideWhenUsed="0"/>
-    <w:lsdException w:name="Light List" w:semiHidden="0" w:uiPriority="61" w:unhideWhenUsed="0"/>
-    <w:lsdException w:name="Light Grid" w:semiHidden="0" w:uiPriority="62" w:unhideWhenUsed="0"/>
-    <w:lsdException w:name="Medium Shading 1" w:semiHidden="0" w:uiPriority="63" w:unhideWhenUsed="0"/>
-    <w:lsdException w:name="Medium Shading 2" w:semiHidden="0" w:uiPriority="64" w:unhideWhenUsed="0"/>
-    <w:lsdException w:name="Medium List 1" w:semiHidden="0" w:uiPriority="65" w:unhideWhenUsed="0"/>
-    <w:lsdException w:name="Medium List 2" w:semiHidden="0" w:uiPriority="66" w:unhideWhenUsed="0"/>
-    <w:lsdException w:name="Medium Grid 1" w:semiHidden="0" w:uiPriority="67" w:unhideWhenUsed="0"/>
-    <w:lsdException w:name="Medium Grid 2" w:semiHidden="0" w:uiPriority="68" w:unhideWhenUsed="0"/>
-    <w:lsdException w:name="Medium Grid 3" w:semiHidden="0" w:uiPriority="69" w:unhideWhenUsed="0"/>
-    <w:lsdException w:name="Dark List" w:semiHidden="0" w:uiPriority="70" w:unhideWhenUsed="0"/>
-    <w:lsdException w:name="Colorful Shading" w:semiHidden="0" w:uiPriority="71" w:unhideWhenUsed="0"/>
-    <w:lsdException w:name="Colorful List" w:semiHidden="0" w:uiPriority="72" w:unhideWhenUsed="0"/>
-    <w:lsdException w:name="Colorful Grid" w:semiHidden="0" w:uiPriority="73" w:unhideWhenUsed="0"/>
-    <w:lsdException w:name="Light Shading Accent 1" w:semiHidden="0" w:uiPriority="60" w:unhideWhenUsed="0"/>
-    <w:lsdException w:name="Light List Accent 1" w:semiHidden="0" w:uiPriority="61" w:unhideWhenUsed="0"/>
-    <w:lsdException w:name="Light Grid Accent 1" w:semiHidden="0" w:uiPriority="62" w:unhideWhenUsed="0"/>
-    <w:lsdException w:name="Medium Shading 1 Accent 1" w:semiHidden="0" w:uiPriority="63" w:unhideWhenUsed="0"/>
-    <w:lsdException w:name="Medium Shading 2 Accent 1" w:semiHidden="0" w:uiPriority="64" w:unhideWhenUsed="0"/>
-    <w:lsdException w:name="Medium List 1 Accent 1" w:semiHidden="0" w:uiPriority="65" w:unhideWhenUsed="0"/>
-    <w:lsdException w:name="Revision" w:unhideWhenUsed="0"/>
-    <w:lsdException w:name="List Paragraph" w:uiPriority="34" w:qFormat="1"/>
-    <w:lsdException w:name="Quote" w:uiPriority="29" w:qFormat="1"/>
-    <w:lsdException w:name="Intense Quote" w:uiPriority="30" w:qFormat="1"/>
-    <w:lsdException w:name="Medium List 2 Accent 1" w:semiHidden="0" w:uiPriority="66" w:unhideWhenUsed="0"/>
-    <w:lsdException w:name="Medium Grid 1 Accent 1" w:semiHidden="0" w:uiPriority="67" w:unhideWhenUsed="0"/>
-    <w:lsdException w:name="Medium Grid 2 Accent 1" w:semiHidden="0" w:uiPriority="68" w:unhideWhenUsed="0"/>
-    <w:lsdException w:name="Medium Grid 3 Accent 1" w:semiHidden="0" w:uiPriority="69" w:unhideWhenUsed="0"/>
-    <w:lsdException w:name="Dark List Accent 1" w:semiHidden="0" w:uiPriority="70" w:unhideWhenUsed="0"/>
-    <w:lsdException w:name="Colorful Shading Accent 1" w:semiHidden="0" w:uiPriority="71" w:unhideWhenUsed="0"/>
-    <w:lsdException w:name="Colorful List Accent 1" w:semiHidden="0" w:uiPriority="72" w:unhideWhenUsed="0"/>
-    <w:lsdException w:name="Colorful Grid Accent 1" w:semiHidden="0" w:uiPriority="73" w:unhideWhenUsed="0"/>
-    <w:lsdException w:name="Light Shading Accent 2" w:semiHidden="0" w:uiPriority="60" w:unhideWhenUsed="0"/>
-    <w:lsdException w:name="Light List Accent 2" w:semiHidden="0" w:uiPriority="61" w:unhideWhenUsed="0"/>
-    <w:lsdException w:name="Light Grid Accent 2" w:semiHidden="0" w:uiPriority="62" w:unhideWhenUsed="0"/>
-    <w:lsdException w:name="Medium Shading 1 Accent 2" w:semiHidden="0" w:uiPriority="63" w:unhideWhenUsed="0"/>
-    <w:lsdException w:name="Medium Shading 2 Accent 2" w:semiHidden="0" w:uiPriority="64" w:unhideWhenUsed="0"/>
-    <w:lsdException w:name="Medium List 1 Accent 2" w:semiHidden="0" w:uiPriority="65" w:unhideWhenUsed="0"/>
-    <w:lsdException w:name="Medium List 2 Accent 2" w:semiHidden="0" w:uiPriority="66" w:unhideWhenUsed="0"/>
-    <w:lsdException w:name="Medium Grid 1 Accent 2" w:semiHidden="0" w:uiPriority="67" w:unhideWhenUsed="0"/>
-    <w:lsdException w:name="Medium Grid 2 Accent 2" w:semiHidden="0" w:uiPriority="68" w:unhideWhenUsed="0"/>
-    <w:lsdException w:name="Medium Grid 3 Accent 2" w:semiHidden="0" w:uiPriority="69" w:unhideWhenUsed="0"/>
-    <w:lsdException w:name="Dark List Accent 2" w:semiHidden="0" w:uiPriority="70" w:unhideWhenUsed="0"/>
-    <w:lsdException w:name="Colorful Shading Accent 2" w:semiHidden="0" w:uiPriority="71" w:unhideWhenUsed="0"/>
-    <w:lsdException w:name="Colorful List Accent 2" w:semiHidden="0" w:uiPriority="72" w:unhideWhenUsed="0"/>
-    <w:lsdException w:name="Colorful Grid Accent 2" w:semiHidden="0" w:uiPriority="73" w:unhideWhenUsed="0"/>
-    <w:lsdException w:name="Light Shading Accent 3" w:semiHidden="0" w:uiPriority="60" w:unhideWhenUsed="0"/>
-    <w:lsdException w:name="Light List Accent 3" w:semiHidden="0" w:uiPriority="61" w:unhideWhenUsed="0"/>
-    <w:lsdException w:name="Light Grid Accent 3" w:semiHidden="0" w:uiPriority="62" w:unhideWhenUsed="0"/>
-    <w:lsdException w:name="Medium Shading 1 Accent 3" w:semiHidden="0" w:uiPriority="63" w:unhideWhenUsed="0"/>
-    <w:lsdException w:name="Medium Shading 2 Accent 3" w:semiHidden="0" w:uiPriority="64" w:unhideWhenUsed="0"/>
-    <w:lsdException w:name="Medium List 1 Accent 3" w:semiHidden="0" w:uiPriority="65" w:unhideWhenUsed="0"/>
-    <w:lsdException w:name="Medium List 2 Accent 3" w:semiHidden="0" w:uiPriority="66" w:unhideWhenUsed="0"/>
-    <w:lsdException w:name="Medium Grid 1 Accent 3" w:semiHidden="0" w:uiPriority="67" w:unhideWhenUsed="0"/>
-    <w:lsdException w:name="Medium Grid 2 Accent 3" w:semiHidden="0" w:uiPriority="68" w:unhideWhenUsed="0"/>
-    <w:lsdException w:name="Medium Grid 3 Accent 3" w:semiHidden="0" w:uiPriority="69" w:unhideWhenUsed="0"/>
-    <w:lsdException w:name="Dark List Accent 3" w:semiHidden="0" w:uiPriority="70" w:unhideWhenUsed="0"/>
-    <w:lsdException w:name="Colorful Shading Accent 3" w:semiHidden="0" w:uiPriority="71" w:unhideWhenUsed="0"/>
-    <w:lsdException w:name="Colorful List Accent 3" w:semiHidden="0" w:uiPriority="72" w:unhideWhenUsed="0"/>
-    <w:lsdException w:name="Colorful Grid Accent 3" w:semiHidden="0" w:uiPriority="73" w:unhideWhenUsed="0"/>
-    <w:lsdException w:name="Light Shading Accent 4" w:semiHidden="0" w:uiPriority="60" w:unhideWhenUsed="0"/>
-    <w:lsdException w:name="Light List Accent 4" w:semiHidden="0" w:uiPriority="61" w:unhideWhenUsed="0"/>
-    <w:lsdException w:name="Light Grid Accent 4" w:semiHidden="0" w:uiPriority="62" w:unhideWhenUsed="0"/>
-    <w:lsdException w:name="Medium Shading 1 Accent 4" w:semiHidden="0" w:uiPriority="63" w:unhideWhenUsed="0"/>
-    <w:lsdException w:name="Medium Shading 2 Accent 4" w:semiHidden="0" w:uiPriority="64" w:unhideWhenUsed="0"/>
-    <w:lsdException w:name="Medium List 1 Accent 4" w:semiHidden="0" w:uiPriority="65" w:unhideWhenUsed="0"/>
-    <w:lsdException w:name="Medium List 2 Accent 4" w:semiHidden="0" w:uiPriority="66" w:unhideWhenUsed="0"/>
-    <w:lsdException w:name="Medium Grid 1 Accent 4" w:semiHidden="0" w:uiPriority="67" w:unhideWhenUsed="0"/>
-    <w:lsdException w:name="Medium Grid 2 Accent 4" w:semiHidden="0" w:uiPriority="68" w:unhideWhenUsed="0"/>
-    <w:lsdException w:name="Medium Grid 3 Accent 4" w:semiHidden="0" w:uiPriority="69" w:unhideWhenUsed="0"/>
-    <w:lsdException w:name="Dark List Accent 4" w:semiHidden="0" w:uiPriority="70" w:unhideWhenUsed="0"/>
-    <w:lsdException w:name="Colorful Shading Accent 4" w:semiHidden="0" w:uiPriority="71" w:unhideWhenUsed="0"/>
-    <w:lsdException w:name="Colorful List Accent 4" w:semiHidden="0" w:uiPriority="72" w:unhideWhenUsed="0"/>
-    <w:lsdException w:name="Colorful Grid Accent 4" w:semiHidden="0" w:uiPriority="73" w:unhideWhenUsed="0"/>
-    <w:lsdException w:name="Light Shading Accent 5" w:semiHidden="0" w:uiPriority="60" w:unhideWhenUsed="0"/>
-    <w:lsdException w:name="Light List Accent 5" w:semiHidden="0" w:uiPriority="61" w:unhideWhenUsed="0"/>
-    <w:lsdException w:name="Light Grid Accent 5" w:semiHidden="0" w:uiPriority="62" w:unhideWhenUsed="0"/>
-    <w:lsdException w:name="Medium Shading 1 Accent 5" w:semiHidden="0" w:uiPriority="63" w:unhideWhenUsed="0"/>
-    <w:lsdException w:name="Medium Shading 2 Accent 5" w:semiHidden="0" w:uiPriority="64" w:unhideWhenUsed="0"/>
-    <w:lsdException w:name="Medium List 1 Accent 5" w:semiHidden="0" w:uiPriority="65" w:unhideWhenUsed="0"/>
-    <w:lsdException w:name="Medium List 2 Accent 5" w:semiHidden="0" w:uiPriority="66" w:unhideWhenUsed="0"/>
-    <w:lsdException w:name="Medium Grid 1 Accent 5" w:semiHidden="0" w:uiPriority="67" w:unhideWhenUsed="0"/>
-    <w:lsdException w:name="Medium Grid 2 Accent 5" w:semiHidden="0" w:uiPriority="68" w:unhideWhenUsed="0"/>
-    <w:lsdException w:name="Medium Grid 3 Accent 5" w:semiHidden="0" w:uiPriority="69" w:unhideWhenUsed="0"/>
-    <w:lsdException w:name="Dark List Accent 5" w:semiHidden="0" w:uiPriority="70" w:unhideWhenUsed="0"/>
-    <w:lsdException w:name="Colorful Shading Accent 5" w:semiHidden="0" w:uiPriority="71" w:unhideWhenUsed="0"/>
-    <w:lsdException w:name="Colorful List Accent 5" w:semiHidden="0" w:uiPriority="72" w:unhideWhenUsed="0"/>
-    <w:lsdException w:name="Colorful Grid Accent 5" w:semiHidden="0" w:uiPriority="73" w:unhideWhenUsed="0"/>
-    <w:lsdException w:name="Light Shading Accent 6" w:semiHidden="0" w:uiPriority="60" w:unhideWhenUsed="0"/>
-    <w:lsdException w:name="Light List Accent 6" w:semiHidden="0" w:uiPriority="61" w:unhideWhenUsed="0"/>
-    <w:lsdException w:name="Light Grid Accent 6" w:semiHidden="0" w:uiPriority="62" w:unhideWhenUsed="0"/>
-    <w:lsdException w:name="Medium Shading 1 Accent 6" w:semiHidden="0" w:uiPriority="63" w:unhideWhenUsed="0"/>
-    <w:lsdException w:name="Medium Shading 2 Accent 6" w:semiHidden="0" w:uiPriority="64" w:unhideWhenUsed="0"/>
-    <w:lsdException w:name="Medium List 1 Accent 6" w:semiHidden="0" w:uiPriority="65" w:unhideWhenUsed="0"/>
-    <w:lsdException w:name="Medium List 2 Accent 6" w:semiHidden="0" w:uiPriority="66" w:unhideWhenUsed="0"/>
-    <w:lsdException w:name="Medium Grid 1 Accent 6" w:semiHidden="0" w:uiPriority="67" w:unhideWhenUsed="0"/>
-    <w:lsdException w:name="Medium Grid 2 Accent 6" w:semiHidden="0" w:uiPriority="68" w:unhideWhenUsed="0"/>
-    <w:lsdException w:name="Medium Grid 3 Accent 6" w:semiHidden="0" w:uiPriority="69" w:unhideWhenUsed="0"/>
-    <w:lsdException w:name="Dark List Accent 6" w:semiHidden="0" w:uiPriority="70" w:unhideWhenUsed="0"/>
-    <w:lsdException w:name="Colorful Shading Accent 6" w:semiHidden="0" w:uiPriority="71" w:unhideWhenUsed="0"/>
-    <w:lsdException w:name="Colorful List Accent 6" w:semiHidden="0" w:uiPriority="72" w:unhideWhenUsed="0"/>
-    <w:lsdException w:name="Colorful Grid Accent 6" w:semiHidden="0" w:uiPriority="73" w:unhideWhenUsed="0"/>
-    <w:lsdException w:name="Subtle Emphasis" w:uiPriority="19" w:qFormat="1"/>
-    <w:lsdException w:name="Intense Emphasis" w:uiPriority="21" w:qFormat="1"/>
-    <w:lsdException w:name="Subtle Reference" w:uiPriority="31" w:qFormat="1"/>
-    <w:lsdException w:name="Intense Reference" w:uiPriority="32" w:qFormat="1"/>
-    <w:lsdException w:name="Book Title" w:uiPriority="33" w:qFormat="1"/>
-    <w:lsdException w:name="Bibliography" w:uiPriority="37"/>
-    <w:lsdException w:name="TOC Heading" w:uiPriority="39" w:qFormat="1"/>
+  <w:latentStyles w:defLockedState="0" w:defUIPriority="99" w:defSemiHidden="0" w:defUnhideWhenUsed="0" w:defQFormat="0" w:count="376">
+    <w:lsdException w:name="Normal" w:uiPriority="0" w:qFormat="1"/>
+    <w:lsdException w:name="heading 1" w:uiPriority="9" w:qFormat="1"/>
+    <w:lsdException w:name="heading 2" w:semiHidden="1" w:uiPriority="9" w:unhideWhenUsed="1" w:qFormat="1"/>
+    <w:lsdException w:name="heading 3" w:semiHidden="1" w:uiPriority="9" w:unhideWhenUsed="1" w:qFormat="1"/>
+    <w:lsdException w:name="heading 4" w:semiHidden="1" w:uiPriority="9" w:unhideWhenUsed="1" w:qFormat="1"/>
+    <w:lsdException w:name="heading 5" w:semiHidden="1" w:uiPriority="9" w:unhideWhenUsed="1" w:qFormat="1"/>
+    <w:lsdException w:name="heading 6" w:semiHidden="1" w:uiPriority="9" w:unhideWhenUsed="1" w:qFormat="1"/>
+    <w:lsdException w:name="heading 7" w:semiHidden="1" w:uiPriority="9" w:unhideWhenUsed="1" w:qFormat="1"/>
+    <w:lsdException w:name="heading 8" w:semiHidden="1" w:uiPriority="9" w:unhideWhenUsed="1" w:qFormat="1"/>
+    <w:lsdException w:name="heading 9" w:semiHidden="1" w:uiPriority="9" w:unhideWhenUsed="1" w:qFormat="1"/>
+    <w:lsdException w:name="index 1" w:semiHidden="1" w:unhideWhenUsed="1"/>
+    <w:lsdException w:name="index 2" w:semiHidden="1" w:unhideWhenUsed="1"/>
+    <w:lsdException w:name="index 3" w:semiHidden="1" w:unhideWhenUsed="1"/>
+    <w:lsdException w:name="index 4" w:semiHidden="1" w:unhideWhenUsed="1"/>
+    <w:lsdException w:name="index 5" w:semiHidden="1" w:unhideWhenUsed="1"/>
+    <w:lsdException w:name="index 6" w:semiHidden="1" w:unhideWhenUsed="1"/>
+    <w:lsdException w:name="index 7" w:semiHidden="1" w:unhideWhenUsed="1"/>
+    <w:lsdException w:name="index 8" w:semiHidden="1" w:unhideWhenUsed="1"/>
+    <w:lsdException w:name="index 9" w:semiHidden="1" w:unhideWhenUsed="1"/>
+    <w:lsdException w:name="toc 1" w:semiHidden="1" w:uiPriority="39" w:unhideWhenUsed="1"/>
+    <w:lsdException w:name="toc 2" w:semiHidden="1" w:uiPriority="39" w:unhideWhenUsed="1"/>
+    <w:lsdException w:name="toc 3" w:semiHidden="1" w:uiPriority="39" w:unhideWhenUsed="1"/>
+    <w:lsdException w:name="toc 4" w:semiHidden="1" w:uiPriority="39" w:unhideWhenUsed="1"/>
+    <w:lsdException w:name="toc 5" w:semiHidden="1" w:uiPriority="39" w:unhideWhenUsed="1"/>
+    <w:lsdException w:name="toc 6" w:semiHidden="1" w:uiPriority="39" w:unhideWhenUsed="1"/>
+    <w:lsdException w:name="toc 7" w:semiHidden="1" w:uiPriority="39" w:unhideWhenUsed="1"/>
+    <w:lsdException w:name="toc 8" w:semiHidden="1" w:uiPriority="39" w:unhideWhenUsed="1"/>
+    <w:lsdException w:name="toc 9" w:semiHidden="1" w:uiPriority="39" w:unhideWhenUsed="1"/>
+    <w:lsdException w:name="Normal Indent" w:semiHidden="1" w:unhideWhenUsed="1"/>
+    <w:lsdException w:name="footnote text" w:semiHidden="1" w:unhideWhenUsed="1"/>
+    <w:lsdException w:name="annotation text" w:semiHidden="1" w:unhideWhenUsed="1"/>
+    <w:lsdException w:name="header" w:semiHidden="1" w:unhideWhenUsed="1"/>
+    <w:lsdException w:name="footer" w:semiHidden="1" w:unhideWhenUsed="1"/>
+    <w:lsdException w:name="index heading" w:semiHidden="1" w:unhideWhenUsed="1"/>
+    <w:lsdException w:name="caption" w:semiHidden="1" w:uiPriority="35" w:unhideWhenUsed="1" w:qFormat="1"/>
+    <w:lsdException w:name="table of figures" w:semiHidden="1" w:unhideWhenUsed="1"/>
+    <w:lsdException w:name="envelope address" w:semiHidden="1" w:unhideWhenUsed="1"/>
+    <w:lsdException w:name="envelope return" w:semiHidden="1" w:unhideWhenUsed="1"/>
+    <w:lsdException w:name="footnote reference" w:semiHidden="1" w:unhideWhenUsed="1"/>
+    <w:lsdException w:name="annotation reference" w:semiHidden="1" w:unhideWhenUsed="1"/>
+    <w:lsdException w:name="line number" w:semiHidden="1" w:unhideWhenUsed="1"/>
+    <w:lsdException w:name="page number" w:semiHidden="1" w:unhideWhenUsed="1"/>
+    <w:lsdException w:name="endnote reference" w:semiHidden="1" w:unhideWhenUsed="1"/>
+    <w:lsdException w:name="endnote text" w:semiHidden="1" w:unhideWhenUsed="1"/>
+    <w:lsdException w:name="table of authorities" w:semiHidden="1" w:unhideWhenUsed="1"/>
+    <w:lsdException w:name="macro" w:semiHidden="1" w:unhideWhenUsed="1"/>
+    <w:lsdException w:name="toa heading" w:semiHidden="1" w:unhideWhenUsed="1"/>
+    <w:lsdException w:name="List" w:semiHidden="1" w:unhideWhenUsed="1"/>
+    <w:lsdException w:name="List Bullet" w:semiHidden="1" w:uiPriority="10" w:unhideWhenUsed="1" w:qFormat="1"/>
+    <w:lsdException w:name="List Number" w:semiHidden="1" w:uiPriority="11" w:unhideWhenUsed="1" w:qFormat="1"/>
+    <w:lsdException w:name="List 2" w:semiHidden="1" w:unhideWhenUsed="1"/>
+    <w:lsdException w:name="List 3" w:semiHidden="1" w:unhideWhenUsed="1"/>
+    <w:lsdException w:name="List 4" w:semiHidden="1" w:unhideWhenUsed="1"/>
+    <w:lsdException w:name="List 5" w:semiHidden="1" w:unhideWhenUsed="1"/>
+    <w:lsdException w:name="List Bullet 2" w:semiHidden="1" w:unhideWhenUsed="1"/>
+    <w:lsdException w:name="List Bullet 3" w:semiHidden="1" w:unhideWhenUsed="1"/>
+    <w:lsdException w:name="List Bullet 4" w:semiHidden="1" w:unhideWhenUsed="1"/>
+    <w:lsdException w:name="List Bullet 5" w:semiHidden="1" w:unhideWhenUsed="1"/>
+    <w:lsdException w:name="List Number 2" w:semiHidden="1" w:unhideWhenUsed="1"/>
+    <w:lsdException w:name="List Number 3" w:semiHidden="1" w:unhideWhenUsed="1"/>
+    <w:lsdException w:name="List Number 4" w:semiHidden="1" w:unhideWhenUsed="1"/>
+    <w:lsdException w:name="List Number 5" w:semiHidden="1" w:unhideWhenUsed="1"/>
+    <w:lsdException w:name="Title" w:semiHidden="1" w:uiPriority="2" w:unhideWhenUsed="1" w:qFormat="1"/>
+    <w:lsdException w:name="Closing" w:semiHidden="1" w:unhideWhenUsed="1"/>
+    <w:lsdException w:name="Signature" w:semiHidden="1" w:unhideWhenUsed="1"/>
+    <w:lsdException w:name="Default Paragraph Font" w:semiHidden="1" w:uiPriority="1" w:unhideWhenUsed="1"/>
+    <w:lsdException w:name="Body Text" w:semiHidden="1" w:unhideWhenUsed="1"/>
+    <w:lsdException w:name="Body Text Indent" w:semiHidden="1" w:unhideWhenUsed="1"/>
+    <w:lsdException w:name="List Continue" w:semiHidden="1" w:unhideWhenUsed="1"/>
+    <w:lsdException w:name="List Continue 2" w:semiHidden="1" w:unhideWhenUsed="1"/>
+    <w:lsdException w:name="List Continue 3" w:semiHidden="1" w:unhideWhenUsed="1"/>
+    <w:lsdException w:name="List Continue 4" w:semiHidden="1" w:unhideWhenUsed="1"/>
+    <w:lsdException w:name="List Continue 5" w:semiHidden="1" w:unhideWhenUsed="1"/>
+    <w:lsdException w:name="Message Header" w:semiHidden="1" w:unhideWhenUsed="1"/>
+    <w:lsdException w:name="Subtitle" w:semiHidden="1" w:uiPriority="3" w:unhideWhenUsed="1" w:qFormat="1"/>
+    <w:lsdException w:name="Salutation" w:semiHidden="1" w:unhideWhenUsed="1"/>
+    <w:lsdException w:name="Date" w:semiHidden="1" w:unhideWhenUsed="1"/>
+    <w:lsdException w:name="Body Text First Indent" w:semiHidden="1" w:unhideWhenUsed="1"/>
+    <w:lsdException w:name="Body Text First Indent 2" w:semiHidden="1" w:unhideWhenUsed="1"/>
+    <w:lsdException w:name="Note Heading" w:semiHidden="1" w:unhideWhenUsed="1"/>
+    <w:lsdException w:name="Body Text 2" w:semiHidden="1" w:unhideWhenUsed="1"/>
+    <w:lsdException w:name="Body Text 3" w:semiHidden="1" w:unhideWhenUsed="1"/>
+    <w:lsdException w:name="Body Text Indent 2" w:semiHidden="1" w:unhideWhenUsed="1"/>
+    <w:lsdException w:name="Body Text Indent 3" w:semiHidden="1" w:unhideWhenUsed="1"/>
+    <w:lsdException w:name="Block Text" w:semiHidden="1" w:unhideWhenUsed="1"/>
+    <w:lsdException w:name="Hyperlink" w:semiHidden="1" w:unhideWhenUsed="1"/>
+    <w:lsdException w:name="FollowedHyperlink" w:semiHidden="1" w:unhideWhenUsed="1"/>
+    <w:lsdException w:name="Strong" w:semiHidden="1" w:uiPriority="22" w:unhideWhenUsed="1" w:qFormat="1"/>
+    <w:lsdException w:name="Emphasis" w:semiHidden="1" w:uiPriority="20" w:unhideWhenUsed="1" w:qFormat="1"/>
+    <w:lsdException w:name="Document Map" w:semiHidden="1" w:unhideWhenUsed="1"/>
+    <w:lsdException w:name="Plain Text" w:semiHidden="1" w:unhideWhenUsed="1"/>
+    <w:lsdException w:name="E-mail Signature" w:semiHidden="1" w:unhideWhenUsed="1"/>
+    <w:lsdException w:name="HTML Top of Form" w:semiHidden="1" w:unhideWhenUsed="1"/>
+    <w:lsdException w:name="HTML Bottom of Form" w:semiHidden="1" w:unhideWhenUsed="1"/>
+    <w:lsdException w:name="Normal (Web)" w:semiHidden="1" w:unhideWhenUsed="1"/>
+    <w:lsdException w:name="HTML Acronym" w:semiHidden="1" w:unhideWhenUsed="1"/>
+    <w:lsdException w:name="HTML Address" w:semiHidden="1" w:unhideWhenUsed="1"/>
+    <w:lsdException w:name="HTML Cite" w:semiHidden="1" w:unhideWhenUsed="1"/>
+    <w:lsdException w:name="HTML Code" w:semiHidden="1" w:unhideWhenUsed="1"/>
+    <w:lsdException w:name="HTML Definition" w:semiHidden="1" w:unhideWhenUsed="1"/>
+    <w:lsdException w:name="HTML Keyboard" w:semiHidden="1" w:unhideWhenUsed="1"/>
+    <w:lsdException w:name="HTML Preformatted" w:semiHidden="1" w:unhideWhenUsed="1"/>
+    <w:lsdException w:name="HTML Sample" w:semiHidden="1" w:unhideWhenUsed="1"/>
+    <w:lsdException w:name="HTML Typewriter" w:semiHidden="1" w:unhideWhenUsed="1"/>
+    <w:lsdException w:name="HTML Variable" w:semiHidden="1" w:unhideWhenUsed="1"/>
+    <w:lsdException w:name="Normal Table" w:semiHidden="1" w:unhideWhenUsed="1"/>
+    <w:lsdException w:name="annotation subject" w:semiHidden="1" w:unhideWhenUsed="1"/>
+    <w:lsdException w:name="No List" w:semiHidden="1" w:unhideWhenUsed="1"/>
+    <w:lsdException w:name="Outline List 1" w:semiHidden="1" w:unhideWhenUsed="1"/>
+    <w:lsdException w:name="Outline List 2" w:semiHidden="1" w:unhideWhenUsed="1"/>
+    <w:lsdException w:name="Outline List 3" w:semiHidden="1" w:unhideWhenUsed="1"/>
+    <w:lsdException w:name="Table Simple 1" w:semiHidden="1" w:unhideWhenUsed="1"/>
+    <w:lsdException w:name="Table Simple 2" w:semiHidden="1" w:unhideWhenUsed="1"/>
+    <w:lsdException w:name="Table Simple 3" w:semiHidden="1" w:unhideWhenUsed="1"/>
+    <w:lsdException w:name="Table Classic 1" w:semiHidden="1" w:unhideWhenUsed="1"/>
+    <w:lsdException w:name="Table Classic 2" w:semiHidden="1" w:unhideWhenUsed="1"/>
+    <w:lsdException w:name="Table Classic 3" w:semiHidden="1" w:unhideWhenUsed="1"/>
+    <w:lsdException w:name="Table Classic 4" w:semiHidden="1" w:unhideWhenUsed="1"/>
+    <w:lsdException w:name="Table Colorful 1" w:semiHidden="1" w:unhideWhenUsed="1"/>
+    <w:lsdException w:name="Table Colorful 2" w:semiHidden="1" w:unhideWhenUsed="1"/>
+    <w:lsdException w:name="Table Colorful 3" w:semiHidden="1" w:unhideWhenUsed="1"/>
+    <w:lsdException w:name="Table Columns 1" w:semiHidden="1" w:unhideWhenUsed="1"/>
+    <w:lsdException w:name="Table Columns 2" w:semiHidden="1" w:unhideWhenUsed="1"/>
+    <w:lsdException w:name="Table Columns 3" w:semiHidden="1" w:unhideWhenUsed="1"/>
+    <w:lsdException w:name="Table Columns 4" w:semiHidden="1" w:unhideWhenUsed="1"/>
+    <w:lsdException w:name="Table Columns 5" w:semiHidden="1" w:unhideWhenUsed="1"/>
+    <w:lsdException w:name="Table Grid 1" w:semiHidden="1" w:unhideWhenUsed="1"/>
+    <w:lsdException w:name="Table Grid 2" w:semiHidden="1" w:unhideWhenUsed="1"/>
+    <w:lsdException w:name="Table Grid 3" w:semiHidden="1" w:unhideWhenUsed="1"/>
+    <w:lsdException w:name="Table Grid 4" w:semiHidden="1" w:unhideWhenUsed="1"/>
+    <w:lsdException w:name="Table Grid 5" w:semiHidden="1" w:unhideWhenUsed="1"/>
+    <w:lsdException w:name="Table Grid 6" w:semiHidden="1" w:unhideWhenUsed="1"/>
+    <w:lsdException w:name="Table Grid 7" w:semiHidden="1" w:unhideWhenUsed="1"/>
+    <w:lsdException w:name="Table Grid 8" w:semiHidden="1" w:unhideWhenUsed="1"/>
+    <w:lsdException w:name="Table List 1" w:semiHidden="1" w:unhideWhenUsed="1"/>
+    <w:lsdException w:name="Table List 2" w:semiHidden="1" w:unhideWhenUsed="1"/>
+    <w:lsdException w:name="Table List 3" w:semiHidden="1" w:unhideWhenUsed="1"/>
+    <w:lsdException w:name="Table List 4" w:semiHidden="1" w:unhideWhenUsed="1"/>
+    <w:lsdException w:name="Table List 5" w:semiHidden="1" w:unhideWhenUsed="1"/>
+    <w:lsdException w:name="Table List 6" w:semiHidden="1" w:unhideWhenUsed="1"/>
+    <w:lsdException w:name="Table List 7" w:semiHidden="1" w:unhideWhenUsed="1"/>
+    <w:lsdException w:name="Table List 8" w:semiHidden="1" w:unhideWhenUsed="1"/>
+    <w:lsdException w:name="Table 3D effects 1" w:semiHidden="1" w:unhideWhenUsed="1"/>
+    <w:lsdException w:name="Table 3D effects 2" w:semiHidden="1" w:unhideWhenUsed="1"/>
+    <w:lsdException w:name="Table 3D effects 3" w:semiHidden="1" w:unhideWhenUsed="1"/>
+    <w:lsdException w:name="Table Contemporary" w:semiHidden="1" w:unhideWhenUsed="1"/>
+    <w:lsdException w:name="Table Elegant" w:semiHidden="1" w:unhideWhenUsed="1"/>
+    <w:lsdException w:name="Table Professional" w:semiHidden="1" w:unhideWhenUsed="1"/>
+    <w:lsdException w:name="Table Subtle 1" w:semiHidden="1" w:unhideWhenUsed="1"/>
+    <w:lsdException w:name="Table Subtle 2" w:semiHidden="1" w:unhideWhenUsed="1"/>
+    <w:lsdException w:name="Table Web 1" w:semiHidden="1" w:unhideWhenUsed="1"/>
+    <w:lsdException w:name="Table Web 2" w:semiHidden="1" w:unhideWhenUsed="1"/>
+    <w:lsdException w:name="Table Web 3" w:semiHidden="1" w:unhideWhenUsed="1"/>
+    <w:lsdException w:name="Balloon Text" w:semiHidden="1" w:unhideWhenUsed="1"/>
+    <w:lsdException w:name="Table Grid" w:uiPriority="39"/>
+    <w:lsdException w:name="Table Theme" w:semiHidden="1" w:unhideWhenUsed="1"/>
+    <w:lsdException w:name="Placeholder Text" w:semiHidden="1"/>
+    <w:lsdException w:name="No Spacing" w:semiHidden="1" w:uiPriority="1" w:unhideWhenUsed="1" w:qFormat="1"/>
+    <w:lsdException w:name="Light Shading" w:uiPriority="60"/>
+    <w:lsdException w:name="Light List" w:uiPriority="61"/>
+    <w:lsdException w:name="Light Grid" w:uiPriority="62"/>
+    <w:lsdException w:name="Medium Shading 1" w:uiPriority="63"/>
+    <w:lsdException w:name="Medium Shading 2" w:uiPriority="64"/>
+    <w:lsdException w:name="Medium List 1" w:uiPriority="65"/>
+    <w:lsdException w:name="Medium List 2" w:uiPriority="66"/>
+    <w:lsdException w:name="Medium Grid 1" w:uiPriority="67"/>
+    <w:lsdException w:name="Medium Grid 2" w:uiPriority="68"/>
+    <w:lsdException w:name="Medium Grid 3" w:uiPriority="69"/>
+    <w:lsdException w:name="Dark List" w:uiPriority="70"/>
+    <w:lsdException w:name="Colorful Shading" w:uiPriority="71"/>
+    <w:lsdException w:name="Colorful List" w:uiPriority="72"/>
+    <w:lsdException w:name="Colorful Grid" w:uiPriority="73"/>
+    <w:lsdException w:name="Light Shading Accent 1" w:uiPriority="60"/>
+    <w:lsdException w:name="Light List Accent 1" w:uiPriority="61"/>
+    <w:lsdException w:name="Light Grid Accent 1" w:uiPriority="62"/>
+    <w:lsdException w:name="Medium Shading 1 Accent 1" w:uiPriority="63"/>
+    <w:lsdException w:name="Medium Shading 2 Accent 1" w:uiPriority="64"/>
+    <w:lsdException w:name="Medium List 1 Accent 1" w:uiPriority="65"/>
+    <w:lsdException w:name="Revision" w:semiHidden="1"/>
+    <w:lsdException w:name="List Paragraph" w:semiHidden="1" w:uiPriority="34" w:unhideWhenUsed="1" w:qFormat="1"/>
+    <w:lsdException w:name="Quote" w:semiHidden="1" w:uiPriority="29" w:unhideWhenUsed="1" w:qFormat="1"/>
+    <w:lsdException w:name="Intense Quote" w:semiHidden="1" w:uiPriority="30" w:unhideWhenUsed="1" w:qFormat="1"/>
+    <w:lsdException w:name="Medium List 2 Accent 1" w:uiPriority="66"/>
+    <w:lsdException w:name="Medium Grid 1 Accent 1" w:uiPriority="67"/>
+    <w:lsdException w:name="Medium Grid 2 Accent 1" w:uiPriority="68"/>
+    <w:lsdException w:name="Medium Grid 3 Accent 1" w:uiPriority="69"/>
+    <w:lsdException w:name="Dark List Accent 1" w:uiPriority="70"/>
+    <w:lsdException w:name="Colorful Shading Accent 1" w:uiPriority="71"/>
+    <w:lsdException w:name="Colorful List Accent 1" w:uiPriority="72"/>
+    <w:lsdException w:name="Colorful Grid Accent 1" w:uiPriority="73"/>
+    <w:lsdException w:name="Light Shading Accent 2" w:uiPriority="60"/>
+    <w:lsdException w:name="Light List Accent 2" w:uiPriority="61"/>
+    <w:lsdException w:name="Light Grid Accent 2" w:uiPriority="62"/>
+    <w:lsdException w:name="Medium Shading 1 Accent 2" w:uiPriority="63"/>
+    <w:lsdException w:name="Medium Shading 2 Accent 2" w:uiPriority="64"/>
+    <w:lsdException w:name="Medium List 1 Accent 2" w:uiPriority="65"/>
+    <w:lsdException w:name="Medium List 2 Accent 2" w:uiPriority="66"/>
+    <w:lsdException w:name="Medium Grid 1 Accent 2" w:uiPriority="67"/>
+    <w:lsdException w:name="Medium Grid 2 Accent 2" w:uiPriority="68"/>
+    <w:lsdException w:name="Medium Grid 3 Accent 2" w:uiPriority="69"/>
+    <w:lsdException w:name="Dark List Accent 2" w:uiPriority="70"/>
+    <w:lsdException w:name="Colorful Shading Accent 2" w:uiPriority="71"/>
+    <w:lsdException w:name="Colorful List Accent 2" w:uiPriority="72"/>
+    <w:lsdException w:name="Colorful Grid Accent 2" w:uiPriority="73"/>
+    <w:lsdException w:name="Light Shading Accent 3" w:uiPriority="60"/>
+    <w:lsdException w:name="Light List Accent 3" w:uiPriority="61"/>
+    <w:lsdException w:name="Light Grid Accent 3" w:uiPriority="62"/>
+    <w:lsdException w:name="Medium Shading 1 Accent 3" w:uiPriority="63"/>
+    <w:lsdException w:name="Medium Shading 2 Accent 3" w:uiPriority="64"/>
+    <w:lsdException w:name="Medium List 1 Accent 3" w:uiPriority="65"/>
+    <w:lsdException w:name="Medium List 2 Accent 3" w:uiPriority="66"/>
+    <w:lsdException w:name="Medium Grid 1 Accent 3" w:uiPriority="67"/>
+    <w:lsdException w:name="Medium Grid 2 Accent 3" w:uiPriority="68"/>
+    <w:lsdException w:name="Medium Grid 3 Accent 3" w:uiPriority="69"/>
+    <w:lsdException w:name="Dark List Accent 3" w:uiPriority="70"/>
+    <w:lsdException w:name="Colorful Shading Accent 3" w:uiPriority="71"/>
+    <w:lsdException w:name="Colorful List Accent 3" w:uiPriority="72"/>
+    <w:lsdException w:name="Colorful Grid Accent 3" w:uiPriority="73"/>
+    <w:lsdException w:name="Light Shading Accent 4" w:uiPriority="60"/>
+    <w:lsdException w:name="Light List Accent 4" w:uiPriority="61"/>
+    <w:lsdException w:name="Light Grid Accent 4" w:uiPriority="62"/>
+    <w:lsdException w:name="Medium Shading 1 Accent 4" w:uiPriority="63"/>
+    <w:lsdException w:name="Medium Shading 2 Accent 4" w:uiPriority="64"/>
+    <w:lsdException w:name="Medium List 1 Accent 4" w:uiPriority="65"/>
+    <w:lsdException w:name="Medium List 2 Accent 4" w:uiPriority="66"/>
+    <w:lsdException w:name="Medium Grid 1 Accent 4" w:uiPriority="67"/>
+    <w:lsdException w:name="Medium Grid 2 Accent 4" w:uiPriority="68"/>
+    <w:lsdException w:name="Medium Grid 3 Accent 4" w:uiPriority="69"/>
+    <w:lsdException w:name="Dark List Accent 4" w:uiPriority="70"/>
+    <w:lsdException w:name="Colorful Shading Accent 4" w:uiPriority="71"/>
+    <w:lsdException w:name="Colorful List Accent 4" w:uiPriority="72"/>
+    <w:lsdException w:name="Colorful Grid Accent 4" w:uiPriority="73"/>
+    <w:lsdException w:name="Light Shading Accent 5" w:uiPriority="60"/>
+    <w:lsdException w:name="Light List Accent 5" w:uiPriority="61"/>
+    <w:lsdException w:name="Light Grid Accent 5" w:uiPriority="62"/>
+    <w:lsdException w:name="Medium Shading 1 Accent 5" w:uiPriority="63"/>
+    <w:lsdException w:name="Medium Shading 2 Accent 5" w:uiPriority="64"/>
+    <w:lsdException w:name="Medium List 1 Accent 5" w:uiPriority="65"/>
+    <w:lsdException w:name="Medium List 2 Accent 5" w:uiPriority="66"/>
+    <w:lsdException w:name="Medium Grid 1 Accent 5" w:uiPriority="67"/>
+    <w:lsdException w:name="Medium Grid 2 Accent 5" w:uiPriority="68"/>
+    <w:lsdException w:name="Medium Grid 3 Accent 5" w:uiPriority="69"/>
+    <w:lsdException w:name="Dark List Accent 5" w:uiPriority="70"/>
+    <w:lsdException w:name="Colorful Shading Accent 5" w:uiPriority="71"/>
+    <w:lsdException w:name="Colorful List Accent 5" w:uiPriority="72"/>
+    <w:lsdException w:name="Colorful Grid Accent 5" w:uiPriority="73"/>
+    <w:lsdException w:name="Light Shading Accent 6" w:uiPriority="60"/>
+    <w:lsdException w:name="Light List Accent 6" w:uiPriority="61"/>
+    <w:lsdException w:name="Light Grid Accent 6" w:uiPriority="62"/>
+    <w:lsdException w:name="Medium Shading 1 Accent 6" w:uiPriority="63"/>
+    <w:lsdException w:name="Medium Shading 2 Accent 6" w:uiPriority="64"/>
+    <w:lsdException w:name="Medium List 1 Accent 6" w:uiPriority="65"/>
+    <w:lsdException w:name="Medium List 2 Accent 6" w:uiPriority="66"/>
+    <w:lsdException w:name="Medium Grid 1 Accent 6" w:uiPriority="67"/>
+    <w:lsdException w:name="Medium Grid 2 Accent 6" w:uiPriority="68"/>
+    <w:lsdException w:name="Medium Grid 3 Accent 6" w:uiPriority="69"/>
+    <w:lsdException w:name="Dark List Accent 6" w:uiPriority="70"/>
+    <w:lsdException w:name="Colorful Shading Accent 6" w:uiPriority="71"/>
+    <w:lsdException w:name="Colorful List Accent 6" w:uiPriority="72"/>
+    <w:lsdException w:name="Colorful Grid Accent 6" w:uiPriority="73"/>
+    <w:lsdException w:name="Subtle Emphasis" w:semiHidden="1" w:uiPriority="19" w:unhideWhenUsed="1" w:qFormat="1"/>
+    <w:lsdException w:name="Intense Emphasis" w:semiHidden="1" w:uiPriority="21" w:unhideWhenUsed="1" w:qFormat="1"/>
+    <w:lsdException w:name="Subtle Reference" w:semiHidden="1" w:uiPriority="31" w:unhideWhenUsed="1" w:qFormat="1"/>
+    <w:lsdException w:name="Intense Reference" w:semiHidden="1" w:uiPriority="32" w:unhideWhenUsed="1" w:qFormat="1"/>
+    <w:lsdException w:name="Book Title" w:semiHidden="1" w:uiPriority="33" w:unhideWhenUsed="1" w:qFormat="1"/>
+    <w:lsdException w:name="Bibliography" w:semiHidden="1" w:uiPriority="37" w:unhideWhenUsed="1"/>
+    <w:lsdException w:name="TOC Heading" w:semiHidden="1" w:uiPriority="39" w:unhideWhenUsed="1" w:qFormat="1"/>
+    <w:lsdException w:name="Plain Table 1" w:uiPriority="41"/>
+    <w:lsdException w:name="Plain Table 2" w:uiPriority="42"/>
+    <w:lsdException w:name="Plain Table 3" w:uiPriority="43"/>
+    <w:lsdException w:name="Plain Table 4" w:uiPriority="44"/>
+    <w:lsdException w:name="Plain Table 5" w:uiPriority="45"/>
+    <w:lsdException w:name="Grid Table Light" w:uiPriority="40"/>
+    <w:lsdException w:name="Grid Table 1 Light" w:uiPriority="46"/>
+    <w:lsdException w:name="Grid Table 2" w:uiPriority="47"/>
+    <w:lsdException w:name="Grid Table 3" w:uiPriority="48"/>
+    <w:lsdException w:name="Grid Table 4" w:uiPriority="49"/>
+    <w:lsdException w:name="Grid Table 5 Dark" w:uiPriority="50"/>
+    <w:lsdException w:name="Grid Table 6 Colorful" w:uiPriority="51"/>
+    <w:lsdException w:name="Grid Table 7 Colorful" w:uiPriority="52"/>
+    <w:lsdException w:name="Grid Table 1 Light Accent 1" w:uiPriority="46"/>
+    <w:lsdException w:name="Grid Table 2 Accent 1" w:uiPriority="47"/>
+    <w:lsdException w:name="Grid Table 3 Accent 1" w:uiPriority="48"/>
+    <w:lsdException w:name="Grid Table 4 Accent 1" w:uiPriority="49"/>
+    <w:lsdException w:name="Grid Table 5 Dark Accent 1" w:uiPriority="50"/>
+    <w:lsdException w:name="Grid Table 6 Colorful Accent 1" w:uiPriority="51"/>
+    <w:lsdException w:name="Grid Table 7 Colorful Accent 1" w:uiPriority="52"/>
+    <w:lsdException w:name="Grid Table 1 Light Accent 2" w:uiPriority="46"/>
+    <w:lsdException w:name="Grid Table 2 Accent 2" w:uiPriority="47"/>
+    <w:lsdException w:name="Grid Table 3 Accent 2" w:uiPriority="48"/>
+    <w:lsdException w:name="Grid Table 4 Accent 2" w:uiPriority="49"/>
+    <w:lsdException w:name="Grid Table 5 Dark Accent 2" w:uiPriority="50"/>
+    <w:lsdException w:name="Grid Table 6 Colorful Accent 2" w:uiPriority="51"/>
+    <w:lsdException w:name="Grid Table 7 Colorful Accent 2" w:uiPriority="52"/>
+    <w:lsdException w:name="Grid Table 1 Light Accent 3" w:uiPriority="46"/>
+    <w:lsdException w:name="Grid Table 2 Accent 3" w:uiPriority="47"/>
+    <w:lsdException w:name="Grid Table 3 Accent 3" w:uiPriority="48"/>
+    <w:lsdException w:name="Grid Table 4 Accent 3" w:uiPriority="49"/>
+    <w:lsdException w:name="Grid Table 5 Dark Accent 3" w:uiPriority="50"/>
+    <w:lsdException w:name="Grid Table 6 Colorful Accent 3" w:uiPriority="51"/>
+    <w:lsdException w:name="Grid Table 7 Colorful Accent 3" w:uiPriority="52"/>
+    <w:lsdException w:name="Grid Table 1 Light Accent 4" w:uiPriority="46"/>
+    <w:lsdException w:name="Grid Table 2 Accent 4" w:uiPriority="47"/>
+    <w:lsdException w:name="Grid Table 3 Accent 4" w:uiPriority="48"/>
+    <w:lsdException w:name="Grid Table 4 Accent 4" w:uiPriority="49"/>
+    <w:lsdException w:name="Grid Table 5 Dark Accent 4" w:uiPriority="50"/>
+    <w:lsdException w:name="Grid Table 6 Colorful Accent 4" w:uiPriority="51"/>
+    <w:lsdException w:name="Grid Table 7 Colorful Accent 4" w:uiPriority="52"/>
+    <w:lsdException w:name="Grid Table 1 Light Accent 5" w:uiPriority="46"/>
+    <w:lsdException w:name="Grid Table 2 Accent 5" w:uiPriority="47"/>
+    <w:lsdException w:name="Grid Table 3 Accent 5" w:uiPriority="48"/>
+    <w:lsdException w:name="Grid Table 4 Accent 5" w:uiPriority="49"/>
+    <w:lsdException w:name="Grid Table 5 Dark Accent 5" w:uiPriority="50"/>
+    <w:lsdException w:name="Grid Table 6 Colorful Accent 5" w:uiPriority="51"/>
+    <w:lsdException w:name="Grid Table 7 Colorful Accent 5" w:uiPriority="52"/>
+    <w:lsdException w:name="Grid Table 1 Light Accent 6" w:uiPriority="46"/>
+    <w:lsdException w:name="Grid Table 2 Accent 6" w:uiPriority="47"/>
+    <w:lsdException w:name="Grid Table 3 Accent 6" w:uiPriority="48"/>
+    <w:lsdException w:name="Grid Table 4 Accent 6" w:uiPriority="49"/>
+    <w:lsdException w:name="Grid Table 5 Dark Accent 6" w:uiPriority="50"/>
+    <w:lsdException w:name="Grid Table 6 Colorful Accent 6" w:uiPriority="51"/>
+    <w:lsdException w:name="Grid Table 7 Colorful Accent 6" w:uiPriority="52"/>
+    <w:lsdException w:name="List Table 1 Light" w:uiPriority="46"/>
+    <w:lsdException w:name="List Table 2" w:uiPriority="47"/>
+    <w:lsdException w:name="List Table 3" w:uiPriority="48"/>
+    <w:lsdException w:name="List Table 4" w:uiPriority="49"/>
+    <w:lsdException w:name="List Table 5 Dark" w:uiPriority="50"/>
+    <w:lsdException w:name="List Table 6 Colorful" w:uiPriority="51"/>
+    <w:lsdException w:name="List Table 7 Colorful" w:uiPriority="52"/>
+    <w:lsdException w:name="List Table 1 Light Accent 1" w:uiPriority="46"/>
+    <w:lsdException w:name="List Table 2 Accent 1" w:uiPriority="47"/>
+    <w:lsdException w:name="List Table 3 Accent 1" w:uiPriority="48"/>
+    <w:lsdException w:name="List Table 4 Accent 1" w:uiPriority="49"/>
+    <w:lsdException w:name="List Table 5 Dark Accent 1" w:uiPriority="50"/>
+    <w:lsdException w:name="List Table 6 Colorful Accent 1" w:uiPriority="51"/>
+    <w:lsdException w:name="List Table 7 Colorful Accent 1" w:uiPriority="52"/>
+    <w:lsdException w:name="List Table 1 Light Accent 2" w:uiPriority="46"/>
+    <w:lsdException w:name="List Table 2 Accent 2" w:uiPriority="47"/>
+    <w:lsdException w:name="List Table 3 Accent 2" w:uiPriority="48"/>
+    <w:lsdException w:name="List Table 4 Accent 2" w:uiPriority="49"/>
+    <w:lsdException w:name="List Table 5 Dark Accent 2" w:uiPriority="50"/>
+    <w:lsdException w:name="List Table 6 Colorful Accent 2" w:uiPriority="51"/>
+    <w:lsdException w:name="List Table 7 Colorful Accent 2" w:uiPriority="52"/>
+    <w:lsdException w:name="List Table 1 Light Accent 3" w:uiPriority="46"/>
+    <w:lsdException w:name="List Table 2 Accent 3" w:uiPriority="47"/>
+    <w:lsdException w:name="List Table 3 Accent 3" w:uiPriority="48"/>
+    <w:lsdException w:name="List Table 4 Accent 3" w:uiPriority="49"/>
+    <w:lsdException w:name="List Table 5 Dark Accent 3" w:uiPriority="50"/>
+    <w:lsdException w:name="List Table 6 Colorful Accent 3" w:uiPriority="51"/>
+    <w:lsdException w:name="List Table 7 Colorful Accent 3" w:uiPriority="52"/>
+    <w:lsdException w:name="List Table 1 Light Accent 4" w:uiPriority="46"/>
+    <w:lsdException w:name="List Table 2 Accent 4" w:uiPriority="47"/>
+    <w:lsdException w:name="List Table 3 Accent 4" w:uiPriority="48"/>
+    <w:lsdException w:name="List Table 4 Accent 4" w:uiPriority="49"/>
+    <w:lsdException w:name="List Table 5 Dark Accent 4" w:uiPriority="50"/>
+    <w:lsdException w:name="List Table 6 Colorful Accent 4" w:uiPriority="51"/>
+    <w:lsdException w:name="List Table 7 Colorful Accent 4" w:uiPriority="52"/>
+    <w:lsdException w:name="List Table 1 Light Accent 5" w:uiPriority="46"/>
+    <w:lsdException w:name="List Table 2 Accent 5" w:uiPriority="47"/>
+    <w:lsdException w:name="List Table 3 Accent 5" w:uiPriority="48"/>
+    <w:lsdException w:name="List Table 4 Accent 5" w:uiPriority="49"/>
+    <w:lsdException w:name="List Table 5 Dark Accent 5" w:uiPriority="50"/>
+    <w:lsdException w:name="List Table 6 Colorful Accent 5" w:uiPriority="51"/>
+    <w:lsdException w:name="List Table 7 Colorful Accent 5" w:uiPriority="52"/>
+    <w:lsdException w:name="List Table 1 Light Accent 6" w:uiPriority="46"/>
+    <w:lsdException w:name="List Table 2 Accent 6" w:uiPriority="47"/>
+    <w:lsdException w:name="List Table 3 Accent 6" w:uiPriority="48"/>
+    <w:lsdException w:name="List Table 4 Accent 6" w:uiPriority="49"/>
+    <w:lsdException w:name="List Table 5 Dark Accent 6" w:uiPriority="50"/>
+    <w:lsdException w:name="List Table 6 Colorful Accent 6" w:uiPriority="51"/>
+    <w:lsdException w:name="List Table 7 Colorful Accent 6" w:uiPriority="52"/>
+    <w:lsdException w:name="Mention" w:semiHidden="1" w:unhideWhenUsed="1"/>
+    <w:lsdException w:name="Smart Hyperlink" w:semiHidden="1" w:unhideWhenUsed="1"/>
+    <w:lsdException w:name="Hashtag" w:semiHidden="1" w:unhideWhenUsed="1"/>
+    <w:lsdException w:name="Unresolved Mention" w:semiHidden="1" w:unhideWhenUsed="1"/>
+    <w:lsdException w:name="Smart Link" w:semiHidden="1" w:unhideWhenUsed="1"/>
   </w:latentStyles>
   <w:style w:type="paragraph" w:default="1" w:styleId="Normale">
     <w:name w:val="Normal"/>
@@ -3211,7 +4122,6 @@
     <w:uiPriority w:val="99"/>
     <w:semiHidden/>
     <w:unhideWhenUsed/>
-    <w:qFormat/>
     <w:tblPr>
       <w:tblInd w:w="0" w:type="dxa"/>
       <w:tblCellMar>
@@ -3895,7 +4805,6 @@
     <w:name w:val="Hyperlink"/>
     <w:basedOn w:val="Carpredefinitoparagrafo"/>
     <w:uiPriority w:val="99"/>
-    <w:semiHidden/>
     <w:unhideWhenUsed/>
     <w:rsid w:val="00C6554A"/>
     <w:rPr>
@@ -4016,6 +4925,18 @@
       <w:ind w:left="720"/>
       <w:contextualSpacing/>
     </w:pPr>
+  </w:style>
+  <w:style w:type="character" w:styleId="Menzionenonrisolta">
+    <w:name w:val="Unresolved Mention"/>
+    <w:basedOn w:val="Carpredefinitoparagrafo"/>
+    <w:uiPriority w:val="99"/>
+    <w:semiHidden/>
+    <w:unhideWhenUsed/>
+    <w:rsid w:val="00453626"/>
+    <w:rPr>
+      <w:color w:val="605E5C"/>
+      <w:shd w:val="clear" w:color="auto" w:fill="E1DFDD"/>
+    </w:rPr>
   </w:style>
 </w:styles>
 </file>

</xml_diff>